<commit_message>
Componentes funcionales en React Native
</commit_message>
<xml_diff>
--- a/Explicación ejercicio.docx
+++ b/Explicación ejercicio.docx
@@ -27,7 +27,25 @@
           <w:sz w:val="32"/>
           <w:szCs w:val="32"/>
         </w:rPr>
-        <w:t>Ejercicio 1: Primeros pasos en React Native</w:t>
+        <w:t xml:space="preserve">Ejercicio 1: Primeros pasos en </w:t>
+      </w:r>
+      <w:proofErr w:type="spellStart"/>
+      <w:r>
+        <w:rPr>
+          <w:rFonts w:ascii="Times New Roman" w:hAnsi="Times New Roman" w:cs="Times New Roman"/>
+          <w:sz w:val="32"/>
+          <w:szCs w:val="32"/>
+        </w:rPr>
+        <w:t>React</w:t>
+      </w:r>
+      <w:proofErr w:type="spellEnd"/>
+      <w:r>
+        <w:rPr>
+          <w:rFonts w:ascii="Times New Roman" w:hAnsi="Times New Roman" w:cs="Times New Roman"/>
+          <w:sz w:val="32"/>
+          <w:szCs w:val="32"/>
+        </w:rPr>
+        <w:t xml:space="preserve"> Native</w:t>
       </w:r>
     </w:p>
     <w:p>
@@ -96,7 +114,25 @@
           <w:sz w:val="24"/>
           <w:szCs w:val="24"/>
         </w:rPr>
-        <w:t>Se han actualizado los programas de Git, NodeJS, NPM y se ha instalado Expo</w:t>
+        <w:t xml:space="preserve">Se han actualizado los programas de Git, </w:t>
+      </w:r>
+      <w:proofErr w:type="spellStart"/>
+      <w:r>
+        <w:rPr>
+          <w:rFonts w:ascii="Times New Roman" w:hAnsi="Times New Roman" w:cs="Times New Roman"/>
+          <w:sz w:val="24"/>
+          <w:szCs w:val="24"/>
+        </w:rPr>
+        <w:t>NodeJS</w:t>
+      </w:r>
+      <w:proofErr w:type="spellEnd"/>
+      <w:r>
+        <w:rPr>
+          <w:rFonts w:ascii="Times New Roman" w:hAnsi="Times New Roman" w:cs="Times New Roman"/>
+          <w:sz w:val="24"/>
+          <w:szCs w:val="24"/>
+        </w:rPr>
+        <w:t>, NPM y se ha instalado Expo</w:t>
       </w:r>
     </w:p>
     <w:p>
@@ -119,14 +155,57 @@
           <w:sz w:val="24"/>
           <w:szCs w:val="24"/>
         </w:rPr>
-        <w:t xml:space="preserve">Se ha creado el proyecto de Gaztaroa con el comando </w:t>
-      </w:r>
+        <w:t xml:space="preserve">Se ha creado el proyecto de </w:t>
+      </w:r>
+      <w:proofErr w:type="spellStart"/>
+      <w:r>
+        <w:rPr>
+          <w:rFonts w:ascii="Times New Roman" w:hAnsi="Times New Roman" w:cs="Times New Roman"/>
+          <w:sz w:val="24"/>
+          <w:szCs w:val="24"/>
+        </w:rPr>
+        <w:t>Gaztaroa</w:t>
+      </w:r>
+      <w:proofErr w:type="spellEnd"/>
+      <w:r>
+        <w:rPr>
+          <w:rFonts w:ascii="Times New Roman" w:hAnsi="Times New Roman" w:cs="Times New Roman"/>
+          <w:sz w:val="24"/>
+          <w:szCs w:val="24"/>
+        </w:rPr>
+        <w:t xml:space="preserve"> con el comando </w:t>
+      </w:r>
+      <w:proofErr w:type="spellStart"/>
       <w:r>
         <w:rPr>
           <w:rFonts w:ascii="Consolas" w:hAnsi="Consolas" w:cs="Times New Roman"/>
           <w:highlight w:val="lightGray"/>
         </w:rPr>
-        <w:t>npx create-expo-app</w:t>
+        <w:t>npx</w:t>
+      </w:r>
+      <w:proofErr w:type="spellEnd"/>
+      <w:r>
+        <w:rPr>
+          <w:rFonts w:ascii="Consolas" w:hAnsi="Consolas" w:cs="Times New Roman"/>
+          <w:highlight w:val="lightGray"/>
+        </w:rPr>
+        <w:t xml:space="preserve"> </w:t>
+      </w:r>
+      <w:proofErr w:type="spellStart"/>
+      <w:r>
+        <w:rPr>
+          <w:rFonts w:ascii="Consolas" w:hAnsi="Consolas" w:cs="Times New Roman"/>
+          <w:highlight w:val="lightGray"/>
+        </w:rPr>
+        <w:t>create</w:t>
+      </w:r>
+      <w:proofErr w:type="spellEnd"/>
+      <w:r>
+        <w:rPr>
+          <w:rFonts w:ascii="Consolas" w:hAnsi="Consolas" w:cs="Times New Roman"/>
+          <w:highlight w:val="lightGray"/>
+        </w:rPr>
+        <w:t>-expo-app</w:t>
       </w:r>
     </w:p>
     <w:p>
@@ -149,15 +228,51 @@
           <w:sz w:val="24"/>
           <w:szCs w:val="24"/>
         </w:rPr>
-        <w:t xml:space="preserve">Se ha lanzado el proyecto de Gaztaroa con el comando </w:t>
-      </w:r>
+        <w:t xml:space="preserve">Se ha lanzado el proyecto de </w:t>
+      </w:r>
+      <w:proofErr w:type="spellStart"/>
+      <w:r>
+        <w:rPr>
+          <w:rFonts w:ascii="Times New Roman" w:hAnsi="Times New Roman" w:cs="Times New Roman"/>
+          <w:sz w:val="24"/>
+          <w:szCs w:val="24"/>
+        </w:rPr>
+        <w:t>Gaztaroa</w:t>
+      </w:r>
+      <w:proofErr w:type="spellEnd"/>
+      <w:r>
+        <w:rPr>
+          <w:rFonts w:ascii="Times New Roman" w:hAnsi="Times New Roman" w:cs="Times New Roman"/>
+          <w:sz w:val="24"/>
+          <w:szCs w:val="24"/>
+        </w:rPr>
+        <w:t xml:space="preserve"> con el comando </w:t>
+      </w:r>
+      <w:proofErr w:type="spellStart"/>
       <w:r>
         <w:rPr>
           <w:rFonts w:ascii="Consolas" w:hAnsi="Consolas" w:cs="Times New Roman"/>
           <w:highlight w:val="lightGray"/>
         </w:rPr>
-        <w:t>npx expo start</w:t>
-      </w:r>
+        <w:t>npx</w:t>
+      </w:r>
+      <w:proofErr w:type="spellEnd"/>
+      <w:r>
+        <w:rPr>
+          <w:rFonts w:ascii="Consolas" w:hAnsi="Consolas" w:cs="Times New Roman"/>
+          <w:highlight w:val="lightGray"/>
+        </w:rPr>
+        <w:t xml:space="preserve"> expo </w:t>
+      </w:r>
+      <w:proofErr w:type="spellStart"/>
+      <w:r>
+        <w:rPr>
+          <w:rFonts w:ascii="Consolas" w:hAnsi="Consolas" w:cs="Times New Roman"/>
+          <w:highlight w:val="lightGray"/>
+        </w:rPr>
+        <w:t>start</w:t>
+      </w:r>
+      <w:proofErr w:type="spellEnd"/>
     </w:p>
     <w:p>
       <w:pPr>
@@ -179,8 +294,18 @@
           <w:sz w:val="24"/>
           <w:szCs w:val="24"/>
         </w:rPr>
-        <w:t>Se ha accedido desde el teléfono móvil a la aplicación desplegada, a través de la aplicación Expo Go</w:t>
-      </w:r>
+        <w:t xml:space="preserve">Se ha accedido desde el teléfono móvil a la aplicación desplegada, a través de la aplicación Expo </w:t>
+      </w:r>
+      <w:proofErr w:type="spellStart"/>
+      <w:r>
+        <w:rPr>
+          <w:rFonts w:ascii="Times New Roman" w:hAnsi="Times New Roman" w:cs="Times New Roman"/>
+          <w:sz w:val="24"/>
+          <w:szCs w:val="24"/>
+        </w:rPr>
+        <w:t>Go</w:t>
+      </w:r>
+      <w:proofErr w:type="spellEnd"/>
     </w:p>
     <w:p>
       <w:pPr>
@@ -225,7 +350,25 @@
           <w:sz w:val="24"/>
           <w:szCs w:val="24"/>
         </w:rPr>
-        <w:t>Se ha hecho un primer commit con el proyecto por defecto</w:t>
+        <w:t xml:space="preserve">Se ha hecho un primer </w:t>
+      </w:r>
+      <w:proofErr w:type="spellStart"/>
+      <w:r>
+        <w:rPr>
+          <w:rFonts w:ascii="Times New Roman" w:hAnsi="Times New Roman" w:cs="Times New Roman"/>
+          <w:sz w:val="24"/>
+          <w:szCs w:val="24"/>
+        </w:rPr>
+        <w:t>commit</w:t>
+      </w:r>
+      <w:proofErr w:type="spellEnd"/>
+      <w:r>
+        <w:rPr>
+          <w:rFonts w:ascii="Times New Roman" w:hAnsi="Times New Roman" w:cs="Times New Roman"/>
+          <w:sz w:val="24"/>
+          <w:szCs w:val="24"/>
+        </w:rPr>
+        <w:t xml:space="preserve"> con el proyecto por defecto</w:t>
       </w:r>
     </w:p>
     <w:p>
@@ -281,7 +424,25 @@
           <w:sz w:val="24"/>
           <w:szCs w:val="24"/>
         </w:rPr>
-        <w:t xml:space="preserve">Se ha hecho un segundo commit </w:t>
+        <w:t xml:space="preserve">Se ha hecho un segundo </w:t>
+      </w:r>
+      <w:proofErr w:type="spellStart"/>
+      <w:r>
+        <w:rPr>
+          <w:rFonts w:ascii="Times New Roman" w:hAnsi="Times New Roman" w:cs="Times New Roman"/>
+          <w:sz w:val="24"/>
+          <w:szCs w:val="24"/>
+        </w:rPr>
+        <w:t>commit</w:t>
+      </w:r>
+      <w:proofErr w:type="spellEnd"/>
+      <w:r>
+        <w:rPr>
+          <w:rFonts w:ascii="Times New Roman" w:hAnsi="Times New Roman" w:cs="Times New Roman"/>
+          <w:sz w:val="24"/>
+          <w:szCs w:val="24"/>
+        </w:rPr>
+        <w:t xml:space="preserve"> </w:t>
       </w:r>
       <w:r>
         <w:rPr>
@@ -291,7 +452,29 @@
           <w:sz w:val="24"/>
           <w:szCs w:val="24"/>
         </w:rPr>
-        <w:t>“Primeros pasos en React Native”</w:t>
+        <w:t xml:space="preserve">“Primeros pasos en </w:t>
+      </w:r>
+      <w:proofErr w:type="spellStart"/>
+      <w:r>
+        <w:rPr>
+          <w:rFonts w:ascii="Times New Roman" w:hAnsi="Times New Roman" w:cs="Times New Roman"/>
+          <w:i/>
+          <w:iCs/>
+          <w:sz w:val="24"/>
+          <w:szCs w:val="24"/>
+        </w:rPr>
+        <w:t>React</w:t>
+      </w:r>
+      <w:proofErr w:type="spellEnd"/>
+      <w:r>
+        <w:rPr>
+          <w:rFonts w:ascii="Times New Roman" w:hAnsi="Times New Roman" w:cs="Times New Roman"/>
+          <w:i/>
+          <w:iCs/>
+          <w:sz w:val="24"/>
+          <w:szCs w:val="24"/>
+        </w:rPr>
+        <w:t xml:space="preserve"> Native”</w:t>
       </w:r>
       <w:r>
         <w:rPr>
@@ -467,7 +650,7 @@
           </mc:Choice>
           <mc:Fallback>
             <w:pict>
-              <v:shapetype w14:anchorId="6239CF03" id="_x0000_t13" coordsize="21600,21600" o:spt="13" adj="16200,5400" path="m@0,l@0@1,0@1,0@2@0@2@0,21600,21600,10800xe">
+              <v:shapetype w14:anchorId="10198418" id="_x0000_t13" coordsize="21600,21600" o:spt="13" adj="16200,5400" path="m@0,l@0@1,0@1,0@2@0@2@0,21600,21600,10800xe">
                 <v:stroke joinstyle="miter"/>
                 <v:formulas>
                   <v:f eqn="val #0"/>
@@ -554,7 +737,7 @@
           </mc:Choice>
           <mc:Fallback>
             <w:pict>
-              <v:shape w14:anchorId="4AE21EA8" id="Flecha: a la derecha 1" o:spid="_x0000_s1026" type="#_x0000_t13" style="position:absolute;margin-left:375.45pt;margin-top:74pt;width:48pt;height:24pt;rotation:180;z-index:251661312;visibility:visible;mso-wrap-style:square;mso-wrap-distance-left:9pt;mso-wrap-distance-top:0;mso-wrap-distance-right:9pt;mso-wrap-distance-bottom:0;mso-position-horizontal:absolute;mso-position-horizontal-relative:margin;mso-position-vertical:absolute;mso-position-vertical-relative:text;v-text-anchor:middle" o:gfxdata="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" fillcolor="#e97132 [3205]" strokecolor="#250f04 [485]" strokeweight="1pt">
+              <v:shape w14:anchorId="24C0A55F" id="Flecha: a la derecha 1" o:spid="_x0000_s1026" type="#_x0000_t13" style="position:absolute;margin-left:375.45pt;margin-top:74pt;width:48pt;height:24pt;rotation:180;z-index:251661312;visibility:visible;mso-wrap-style:square;mso-wrap-distance-left:9pt;mso-wrap-distance-top:0;mso-wrap-distance-right:9pt;mso-wrap-distance-bottom:0;mso-position-horizontal:absolute;mso-position-horizontal-relative:margin;mso-position-vertical:absolute;mso-position-vertical-relative:text;v-text-anchor:middle" o:gfxdata="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" fillcolor="#e97132 [3205]" strokecolor="#250f04 [485]" strokeweight="1pt">
                 <w10:wrap anchorx="margin"/>
               </v:shape>
             </w:pict>
@@ -743,7 +926,25 @@
           <w:sz w:val="32"/>
           <w:szCs w:val="32"/>
         </w:rPr>
-        <w:t>Componentes React Native</w:t>
+        <w:t xml:space="preserve">Componentes </w:t>
+      </w:r>
+      <w:proofErr w:type="spellStart"/>
+      <w:r>
+        <w:rPr>
+          <w:rFonts w:ascii="Times New Roman" w:hAnsi="Times New Roman" w:cs="Times New Roman"/>
+          <w:sz w:val="32"/>
+          <w:szCs w:val="32"/>
+        </w:rPr>
+        <w:t>React</w:t>
+      </w:r>
+      <w:proofErr w:type="spellEnd"/>
+      <w:r>
+        <w:rPr>
+          <w:rFonts w:ascii="Times New Roman" w:hAnsi="Times New Roman" w:cs="Times New Roman"/>
+          <w:sz w:val="32"/>
+          <w:szCs w:val="32"/>
+        </w:rPr>
+        <w:t xml:space="preserve"> Native</w:t>
       </w:r>
     </w:p>
     <w:p>
@@ -846,8 +1047,18 @@
           <w:sz w:val="24"/>
           <w:szCs w:val="24"/>
         </w:rPr>
-        <w:t xml:space="preserve"> al proyecto tal y como se indica en el guión</w:t>
-      </w:r>
+        <w:t xml:space="preserve"> al proyecto tal y como se indica en el </w:t>
+      </w:r>
+      <w:proofErr w:type="spellStart"/>
+      <w:r>
+        <w:rPr>
+          <w:rFonts w:ascii="Times New Roman" w:hAnsi="Times New Roman" w:cs="Times New Roman"/>
+          <w:sz w:val="24"/>
+          <w:szCs w:val="24"/>
+        </w:rPr>
+        <w:t>guión</w:t>
+      </w:r>
+      <w:proofErr w:type="spellEnd"/>
     </w:p>
     <w:p>
       <w:pPr>
@@ -871,6 +1082,7 @@
         </w:rPr>
         <w:t xml:space="preserve">Se han creado los componentes </w:t>
       </w:r>
+      <w:proofErr w:type="spellStart"/>
       <w:r>
         <w:rPr>
           <w:rFonts w:ascii="Times New Roman" w:hAnsi="Times New Roman" w:cs="Times New Roman"/>
@@ -881,6 +1093,7 @@
         </w:rPr>
         <w:t>Campobase</w:t>
       </w:r>
+      <w:proofErr w:type="spellEnd"/>
       <w:r>
         <w:rPr>
           <w:rFonts w:ascii="Times New Roman" w:hAnsi="Times New Roman" w:cs="Times New Roman"/>
@@ -976,6 +1189,7 @@
         </w:rPr>
         <w:t xml:space="preserve">Aquí se ha visto cómo se crean listas de elementos, a través del elemento </w:t>
       </w:r>
+      <w:proofErr w:type="spellStart"/>
       <w:r>
         <w:rPr>
           <w:rFonts w:ascii="Times New Roman" w:hAnsi="Times New Roman" w:cs="Times New Roman"/>
@@ -986,6 +1200,7 @@
         </w:rPr>
         <w:t>FlatList</w:t>
       </w:r>
+      <w:proofErr w:type="spellEnd"/>
     </w:p>
     <w:p>
       <w:pPr>
@@ -1009,6 +1224,7 @@
         </w:rPr>
         <w:t xml:space="preserve">El </w:t>
       </w:r>
+      <w:proofErr w:type="spellStart"/>
       <w:r>
         <w:rPr>
           <w:rFonts w:ascii="Times New Roman" w:hAnsi="Times New Roman" w:cs="Times New Roman"/>
@@ -1017,15 +1233,410 @@
           <w:sz w:val="24"/>
           <w:szCs w:val="24"/>
         </w:rPr>
-        <w:t>Safe Area Context</w:t>
-      </w:r>
-      <w:r>
-        <w:rPr>
-          <w:rFonts w:ascii="Times New Roman" w:hAnsi="Times New Roman" w:cs="Times New Roman"/>
-          <w:sz w:val="24"/>
-          <w:szCs w:val="24"/>
-        </w:rPr>
-        <w:t xml:space="preserve"> tiene una función equivalente a los contextos en React normal</w:t>
+        <w:t>Safe</w:t>
+      </w:r>
+      <w:proofErr w:type="spellEnd"/>
+      <w:r>
+        <w:rPr>
+          <w:rFonts w:ascii="Times New Roman" w:hAnsi="Times New Roman" w:cs="Times New Roman"/>
+          <w:i/>
+          <w:iCs/>
+          <w:sz w:val="24"/>
+          <w:szCs w:val="24"/>
+        </w:rPr>
+        <w:t xml:space="preserve"> </w:t>
+      </w:r>
+      <w:proofErr w:type="spellStart"/>
+      <w:r>
+        <w:rPr>
+          <w:rFonts w:ascii="Times New Roman" w:hAnsi="Times New Roman" w:cs="Times New Roman"/>
+          <w:i/>
+          <w:iCs/>
+          <w:sz w:val="24"/>
+          <w:szCs w:val="24"/>
+        </w:rPr>
+        <w:t>Area</w:t>
+      </w:r>
+      <w:proofErr w:type="spellEnd"/>
+      <w:r>
+        <w:rPr>
+          <w:rFonts w:ascii="Times New Roman" w:hAnsi="Times New Roman" w:cs="Times New Roman"/>
+          <w:i/>
+          <w:iCs/>
+          <w:sz w:val="24"/>
+          <w:szCs w:val="24"/>
+        </w:rPr>
+        <w:t xml:space="preserve"> </w:t>
+      </w:r>
+      <w:proofErr w:type="spellStart"/>
+      <w:r>
+        <w:rPr>
+          <w:rFonts w:ascii="Times New Roman" w:hAnsi="Times New Roman" w:cs="Times New Roman"/>
+          <w:i/>
+          <w:iCs/>
+          <w:sz w:val="24"/>
+          <w:szCs w:val="24"/>
+        </w:rPr>
+        <w:t>Context</w:t>
+      </w:r>
+      <w:proofErr w:type="spellEnd"/>
+      <w:r>
+        <w:rPr>
+          <w:rFonts w:ascii="Times New Roman" w:hAnsi="Times New Roman" w:cs="Times New Roman"/>
+          <w:sz w:val="24"/>
+          <w:szCs w:val="24"/>
+        </w:rPr>
+        <w:t xml:space="preserve"> tiene una función equivalente a los contextos en </w:t>
+      </w:r>
+      <w:proofErr w:type="spellStart"/>
+      <w:r>
+        <w:rPr>
+          <w:rFonts w:ascii="Times New Roman" w:hAnsi="Times New Roman" w:cs="Times New Roman"/>
+          <w:sz w:val="24"/>
+          <w:szCs w:val="24"/>
+        </w:rPr>
+        <w:t>React</w:t>
+      </w:r>
+      <w:proofErr w:type="spellEnd"/>
+      <w:r>
+        <w:rPr>
+          <w:rFonts w:ascii="Times New Roman" w:hAnsi="Times New Roman" w:cs="Times New Roman"/>
+          <w:sz w:val="24"/>
+          <w:szCs w:val="24"/>
+        </w:rPr>
+        <w:t xml:space="preserve"> normal</w:t>
+      </w:r>
+    </w:p>
+    <w:p>
+      <w:pPr>
+        <w:rPr>
+          <w:rFonts w:ascii="Times New Roman" w:hAnsi="Times New Roman" w:cs="Times New Roman"/>
+          <w:sz w:val="24"/>
+          <w:szCs w:val="24"/>
+        </w:rPr>
+      </w:pPr>
+      <w:r>
+        <w:rPr>
+          <w:rFonts w:ascii="Times New Roman" w:hAnsi="Times New Roman" w:cs="Times New Roman"/>
+          <w:sz w:val="24"/>
+          <w:szCs w:val="24"/>
+        </w:rPr>
+        <w:br w:type="page"/>
+      </w:r>
+    </w:p>
+    <w:p>
+      <w:pPr>
+        <w:jc w:val="both"/>
+        <w:rPr>
+          <w:rFonts w:ascii="Times New Roman" w:hAnsi="Times New Roman" w:cs="Times New Roman"/>
+          <w:sz w:val="24"/>
+          <w:szCs w:val="24"/>
+        </w:rPr>
+      </w:pPr>
+    </w:p>
+    <w:p>
+      <w:pPr>
+        <w:jc w:val="both"/>
+        <w:rPr>
+          <w:rFonts w:ascii="Times New Roman" w:hAnsi="Times New Roman" w:cs="Times New Roman"/>
+          <w:sz w:val="32"/>
+          <w:szCs w:val="32"/>
+        </w:rPr>
+      </w:pPr>
+      <w:r>
+        <w:rPr>
+          <w:rFonts w:ascii="Times New Roman" w:hAnsi="Times New Roman" w:cs="Times New Roman"/>
+          <w:sz w:val="32"/>
+          <w:szCs w:val="32"/>
+        </w:rPr>
+        <w:t xml:space="preserve">Ejercicio </w:t>
+      </w:r>
+      <w:r>
+        <w:rPr>
+          <w:rFonts w:ascii="Times New Roman" w:hAnsi="Times New Roman" w:cs="Times New Roman"/>
+          <w:sz w:val="32"/>
+          <w:szCs w:val="32"/>
+        </w:rPr>
+        <w:t>3</w:t>
+      </w:r>
+      <w:r>
+        <w:rPr>
+          <w:rFonts w:ascii="Times New Roman" w:hAnsi="Times New Roman" w:cs="Times New Roman"/>
+          <w:sz w:val="32"/>
+          <w:szCs w:val="32"/>
+        </w:rPr>
+        <w:t xml:space="preserve">: </w:t>
+      </w:r>
+      <w:r>
+        <w:rPr>
+          <w:rFonts w:ascii="Times New Roman" w:hAnsi="Times New Roman" w:cs="Times New Roman"/>
+          <w:sz w:val="32"/>
+          <w:szCs w:val="32"/>
+        </w:rPr>
+        <w:t xml:space="preserve">Componentes </w:t>
+      </w:r>
+      <w:r>
+        <w:rPr>
+          <w:rFonts w:ascii="Times New Roman" w:hAnsi="Times New Roman" w:cs="Times New Roman"/>
+          <w:sz w:val="32"/>
+          <w:szCs w:val="32"/>
+        </w:rPr>
+        <w:t xml:space="preserve">funcionales </w:t>
+      </w:r>
+      <w:proofErr w:type="spellStart"/>
+      <w:r>
+        <w:rPr>
+          <w:rFonts w:ascii="Times New Roman" w:hAnsi="Times New Roman" w:cs="Times New Roman"/>
+          <w:sz w:val="32"/>
+          <w:szCs w:val="32"/>
+        </w:rPr>
+        <w:t>React</w:t>
+      </w:r>
+      <w:proofErr w:type="spellEnd"/>
+      <w:r>
+        <w:rPr>
+          <w:rFonts w:ascii="Times New Roman" w:hAnsi="Times New Roman" w:cs="Times New Roman"/>
+          <w:sz w:val="32"/>
+          <w:szCs w:val="32"/>
+        </w:rPr>
+        <w:t xml:space="preserve"> Native</w:t>
+      </w:r>
+    </w:p>
+    <w:p>
+      <w:pPr>
+        <w:jc w:val="both"/>
+        <w:rPr>
+          <w:rFonts w:ascii="Times New Roman" w:hAnsi="Times New Roman" w:cs="Times New Roman"/>
+          <w:sz w:val="24"/>
+          <w:szCs w:val="24"/>
+        </w:rPr>
+      </w:pPr>
+    </w:p>
+    <w:p>
+      <w:pPr>
+        <w:jc w:val="both"/>
+        <w:rPr>
+          <w:rFonts w:ascii="Times New Roman" w:hAnsi="Times New Roman" w:cs="Times New Roman"/>
+          <w:sz w:val="24"/>
+          <w:szCs w:val="24"/>
+        </w:rPr>
+      </w:pPr>
+      <w:r>
+        <w:rPr>
+          <w:rFonts w:ascii="Times New Roman" w:hAnsi="Times New Roman" w:cs="Times New Roman"/>
+          <w:sz w:val="24"/>
+          <w:szCs w:val="24"/>
+        </w:rPr>
+        <w:t>Tiempo invertido en el ejercicio: 30 min</w:t>
+      </w:r>
+    </w:p>
+    <w:p>
+      <w:pPr>
+        <w:jc w:val="both"/>
+        <w:rPr>
+          <w:rFonts w:ascii="Times New Roman" w:hAnsi="Times New Roman" w:cs="Times New Roman"/>
+          <w:sz w:val="24"/>
+          <w:szCs w:val="24"/>
+        </w:rPr>
+      </w:pPr>
+      <w:r>
+        <w:rPr>
+          <w:rFonts w:ascii="Times New Roman" w:hAnsi="Times New Roman" w:cs="Times New Roman"/>
+          <w:sz w:val="24"/>
+          <w:szCs w:val="24"/>
+        </w:rPr>
+        <w:t>Pasos realizados:</w:t>
+      </w:r>
+    </w:p>
+    <w:p>
+      <w:pPr>
+        <w:pStyle w:val="Prrafodelista"/>
+        <w:numPr>
+          <w:ilvl w:val="0"/>
+          <w:numId w:val="1"/>
+        </w:numPr>
+        <w:jc w:val="both"/>
+        <w:rPr>
+          <w:rFonts w:ascii="Times New Roman" w:hAnsi="Times New Roman" w:cs="Times New Roman"/>
+          <w:sz w:val="24"/>
+          <w:szCs w:val="24"/>
+        </w:rPr>
+      </w:pPr>
+      <w:r>
+        <w:rPr>
+          <w:rFonts w:ascii="Times New Roman" w:hAnsi="Times New Roman" w:cs="Times New Roman"/>
+          <w:sz w:val="24"/>
+          <w:szCs w:val="24"/>
+        </w:rPr>
+        <w:t xml:space="preserve">Se ha creado </w:t>
+      </w:r>
+      <w:r>
+        <w:rPr>
+          <w:rFonts w:ascii="Times New Roman" w:hAnsi="Times New Roman" w:cs="Times New Roman"/>
+          <w:sz w:val="24"/>
+          <w:szCs w:val="24"/>
+        </w:rPr>
+        <w:t>el</w:t>
+      </w:r>
+      <w:r>
+        <w:rPr>
+          <w:rFonts w:ascii="Times New Roman" w:hAnsi="Times New Roman" w:cs="Times New Roman"/>
+          <w:sz w:val="24"/>
+          <w:szCs w:val="24"/>
+        </w:rPr>
+        <w:t xml:space="preserve"> componente </w:t>
+      </w:r>
+      <w:proofErr w:type="spellStart"/>
+      <w:r>
+        <w:rPr>
+          <w:rFonts w:ascii="Times New Roman" w:hAnsi="Times New Roman" w:cs="Times New Roman"/>
+          <w:i/>
+          <w:iCs/>
+          <w:sz w:val="24"/>
+          <w:szCs w:val="24"/>
+        </w:rPr>
+        <w:t>DetalleExcursion</w:t>
+      </w:r>
+      <w:proofErr w:type="spellEnd"/>
+      <w:r>
+        <w:rPr>
+          <w:rFonts w:ascii="Times New Roman" w:hAnsi="Times New Roman" w:cs="Times New Roman"/>
+          <w:sz w:val="24"/>
+          <w:szCs w:val="24"/>
+        </w:rPr>
+        <w:t xml:space="preserve">, definido en </w:t>
+      </w:r>
+      <w:r>
+        <w:rPr>
+          <w:rFonts w:ascii="Times New Roman" w:hAnsi="Times New Roman" w:cs="Times New Roman"/>
+          <w:sz w:val="24"/>
+          <w:szCs w:val="24"/>
+        </w:rPr>
+        <w:t>el</w:t>
+      </w:r>
+      <w:r>
+        <w:rPr>
+          <w:rFonts w:ascii="Times New Roman" w:hAnsi="Times New Roman" w:cs="Times New Roman"/>
+          <w:sz w:val="24"/>
+          <w:szCs w:val="24"/>
+        </w:rPr>
+        <w:t xml:space="preserve"> archivo </w:t>
+      </w:r>
+      <w:r>
+        <w:rPr>
+          <w:rFonts w:ascii="Times New Roman" w:hAnsi="Times New Roman" w:cs="Times New Roman"/>
+          <w:i/>
+          <w:iCs/>
+          <w:sz w:val="24"/>
+          <w:szCs w:val="24"/>
+        </w:rPr>
+        <w:t>DetalleExcursionComponent</w:t>
+      </w:r>
+      <w:r>
+        <w:rPr>
+          <w:rFonts w:ascii="Times New Roman" w:hAnsi="Times New Roman" w:cs="Times New Roman"/>
+          <w:i/>
+          <w:iCs/>
+          <w:sz w:val="24"/>
+          <w:szCs w:val="24"/>
+        </w:rPr>
+        <w:t>.js</w:t>
+      </w:r>
+    </w:p>
+    <w:p>
+      <w:pPr>
+        <w:jc w:val="both"/>
+        <w:rPr>
+          <w:rFonts w:ascii="Times New Roman" w:hAnsi="Times New Roman" w:cs="Times New Roman"/>
+          <w:sz w:val="24"/>
+          <w:szCs w:val="24"/>
+        </w:rPr>
+      </w:pPr>
+      <w:r>
+        <w:rPr>
+          <w:rFonts w:ascii="Times New Roman" w:hAnsi="Times New Roman" w:cs="Times New Roman"/>
+          <w:sz w:val="24"/>
+          <w:szCs w:val="24"/>
+        </w:rPr>
+        <w:t>Notas importantes:</w:t>
+      </w:r>
+    </w:p>
+    <w:p>
+      <w:pPr>
+        <w:pStyle w:val="Prrafodelista"/>
+        <w:numPr>
+          <w:ilvl w:val="0"/>
+          <w:numId w:val="1"/>
+        </w:numPr>
+        <w:jc w:val="both"/>
+        <w:rPr>
+          <w:rFonts w:ascii="Times New Roman" w:hAnsi="Times New Roman" w:cs="Times New Roman"/>
+          <w:sz w:val="24"/>
+          <w:szCs w:val="24"/>
+        </w:rPr>
+      </w:pPr>
+      <w:r>
+        <w:rPr>
+          <w:rFonts w:ascii="Times New Roman" w:hAnsi="Times New Roman" w:cs="Times New Roman"/>
+          <w:sz w:val="24"/>
+          <w:szCs w:val="24"/>
+        </w:rPr>
+        <w:t xml:space="preserve">Se han introducido funcionalidades de botones a través de la función </w:t>
+      </w:r>
+      <w:proofErr w:type="spellStart"/>
+      <w:r>
+        <w:rPr>
+          <w:rFonts w:ascii="Times New Roman" w:hAnsi="Times New Roman" w:cs="Times New Roman"/>
+          <w:i/>
+          <w:iCs/>
+          <w:sz w:val="24"/>
+          <w:szCs w:val="24"/>
+        </w:rPr>
+        <w:t>onPress</w:t>
+      </w:r>
+      <w:proofErr w:type="spellEnd"/>
+    </w:p>
+    <w:p>
+      <w:pPr>
+        <w:pStyle w:val="Prrafodelista"/>
+        <w:numPr>
+          <w:ilvl w:val="0"/>
+          <w:numId w:val="1"/>
+        </w:numPr>
+        <w:jc w:val="both"/>
+        <w:rPr>
+          <w:rFonts w:ascii="Times New Roman" w:hAnsi="Times New Roman" w:cs="Times New Roman"/>
+          <w:sz w:val="24"/>
+          <w:szCs w:val="24"/>
+        </w:rPr>
+      </w:pPr>
+      <w:r>
+        <w:rPr>
+          <w:rFonts w:ascii="Times New Roman" w:hAnsi="Times New Roman" w:cs="Times New Roman"/>
+          <w:sz w:val="24"/>
+          <w:szCs w:val="24"/>
+        </w:rPr>
+        <w:t xml:space="preserve">Se ha utilizado el componente </w:t>
+      </w:r>
+      <w:proofErr w:type="spellStart"/>
+      <w:r>
+        <w:rPr>
+          <w:rFonts w:ascii="Times New Roman" w:hAnsi="Times New Roman" w:cs="Times New Roman"/>
+          <w:i/>
+          <w:iCs/>
+          <w:sz w:val="24"/>
+          <w:szCs w:val="24"/>
+        </w:rPr>
+        <w:t>Card</w:t>
+      </w:r>
+      <w:proofErr w:type="spellEnd"/>
+      <w:r>
+        <w:rPr>
+          <w:rFonts w:ascii="Times New Roman" w:hAnsi="Times New Roman" w:cs="Times New Roman"/>
+          <w:sz w:val="24"/>
+          <w:szCs w:val="24"/>
+        </w:rPr>
+        <w:t xml:space="preserve"> para mostrar información de una excursión en concreto</w:t>
       </w:r>
     </w:p>
     <w:sectPr>

</xml_diff>

<commit_message>
Ejercicio Componentes y Navegacion
</commit_message>
<xml_diff>
--- a/Explicación ejercicio.docx
+++ b/Explicación ejercicio.docx
@@ -2074,23 +2074,7 @@
           <w:sz w:val="24"/>
           <w:szCs w:val="24"/>
         </w:rPr>
-        <w:t xml:space="preserve">Tiempo invertido en el ejercicio: </w:t>
-      </w:r>
-      <w:r>
-        <w:rPr>
-          <w:rFonts w:ascii="Times New Roman" w:hAnsi="Times New Roman" w:cs="Times New Roman"/>
-          <w:sz w:val="24"/>
-          <w:szCs w:val="24"/>
-        </w:rPr>
-        <w:t>3</w:t>
-      </w:r>
-      <w:r>
-        <w:rPr>
-          <w:rFonts w:ascii="Times New Roman" w:hAnsi="Times New Roman" w:cs="Times New Roman"/>
-          <w:sz w:val="24"/>
-          <w:szCs w:val="24"/>
-        </w:rPr>
-        <w:t>0 min</w:t>
+        <w:t>Tiempo invertido en el ejercicio: 30 min</w:t>
       </w:r>
     </w:p>
     <w:p>
@@ -2131,15 +2115,7 @@
           <w:sz w:val="24"/>
           <w:szCs w:val="24"/>
         </w:rPr>
-        <w:t xml:space="preserve">Se han instalado las librerías necesarias para hacer la navegación </w:t>
-      </w:r>
-      <w:r>
-        <w:rPr>
-          <w:rFonts w:ascii="Times New Roman" w:hAnsi="Times New Roman" w:cs="Times New Roman"/>
-          <w:sz w:val="24"/>
-          <w:szCs w:val="24"/>
-        </w:rPr>
-        <w:t xml:space="preserve">con </w:t>
+        <w:t xml:space="preserve">Se han instalado las librerías necesarias para hacer la navegación con </w:t>
       </w:r>
       <w:r>
         <w:rPr>
@@ -2172,15 +2148,7 @@
           <w:sz w:val="24"/>
           <w:szCs w:val="24"/>
         </w:rPr>
-        <w:t xml:space="preserve">Se han descargados los archivos </w:t>
-      </w:r>
-      <w:r>
-        <w:rPr>
-          <w:rFonts w:ascii="Times New Roman" w:hAnsi="Times New Roman" w:cs="Times New Roman"/>
-          <w:sz w:val="24"/>
-          <w:szCs w:val="24"/>
-        </w:rPr>
-        <w:t xml:space="preserve">de </w:t>
+        <w:t xml:space="preserve">Se han descargados los archivos de </w:t>
       </w:r>
       <w:r>
         <w:rPr>
@@ -2456,13 +2424,582 @@
     </w:p>
     <w:p>
       <w:pPr>
-        <w:jc w:val="both"/>
-        <w:rPr>
-          <w:rFonts w:ascii="Times New Roman" w:hAnsi="Times New Roman" w:cs="Times New Roman"/>
-          <w:sz w:val="24"/>
-          <w:szCs w:val="24"/>
-        </w:rPr>
-      </w:pPr>
+        <w:rPr>
+          <w:rFonts w:ascii="Times New Roman" w:hAnsi="Times New Roman" w:cs="Times New Roman"/>
+          <w:sz w:val="24"/>
+          <w:szCs w:val="24"/>
+        </w:rPr>
+      </w:pPr>
+      <w:r>
+        <w:rPr>
+          <w:rFonts w:ascii="Times New Roman" w:hAnsi="Times New Roman" w:cs="Times New Roman"/>
+          <w:sz w:val="24"/>
+          <w:szCs w:val="24"/>
+        </w:rPr>
+        <w:br w:type="page"/>
+      </w:r>
+    </w:p>
+    <w:p>
+      <w:pPr>
+        <w:jc w:val="both"/>
+        <w:rPr>
+          <w:rFonts w:ascii="Times New Roman" w:hAnsi="Times New Roman" w:cs="Times New Roman"/>
+          <w:sz w:val="32"/>
+          <w:szCs w:val="32"/>
+        </w:rPr>
+      </w:pPr>
+      <w:r>
+        <w:rPr>
+          <w:rFonts w:ascii="Times New Roman" w:hAnsi="Times New Roman" w:cs="Times New Roman"/>
+          <w:sz w:val="32"/>
+          <w:szCs w:val="32"/>
+        </w:rPr>
+        <w:lastRenderedPageBreak/>
+        <w:t xml:space="preserve">Ejercicio </w:t>
+      </w:r>
+      <w:r>
+        <w:rPr>
+          <w:rFonts w:ascii="Times New Roman" w:hAnsi="Times New Roman" w:cs="Times New Roman"/>
+          <w:sz w:val="32"/>
+          <w:szCs w:val="32"/>
+        </w:rPr>
+        <w:t>6</w:t>
+      </w:r>
+      <w:r>
+        <w:rPr>
+          <w:rFonts w:ascii="Times New Roman" w:hAnsi="Times New Roman" w:cs="Times New Roman"/>
+          <w:sz w:val="32"/>
+          <w:szCs w:val="32"/>
+        </w:rPr>
+        <w:t xml:space="preserve">: </w:t>
+      </w:r>
+      <w:r>
+        <w:rPr>
+          <w:rFonts w:ascii="Times New Roman" w:hAnsi="Times New Roman" w:cs="Times New Roman"/>
+          <w:sz w:val="32"/>
+          <w:szCs w:val="32"/>
+        </w:rPr>
+        <w:t>Ejercicio Componentes y Navegación</w:t>
+      </w:r>
+    </w:p>
+    <w:p>
+      <w:pPr>
+        <w:jc w:val="both"/>
+        <w:rPr>
+          <w:rFonts w:ascii="Times New Roman" w:hAnsi="Times New Roman" w:cs="Times New Roman"/>
+          <w:sz w:val="24"/>
+          <w:szCs w:val="24"/>
+        </w:rPr>
+      </w:pPr>
+    </w:p>
+    <w:p>
+      <w:pPr>
+        <w:jc w:val="both"/>
+        <w:rPr>
+          <w:rFonts w:ascii="Times New Roman" w:hAnsi="Times New Roman" w:cs="Times New Roman"/>
+          <w:sz w:val="24"/>
+          <w:szCs w:val="24"/>
+        </w:rPr>
+      </w:pPr>
+      <w:r>
+        <w:rPr>
+          <w:rFonts w:ascii="Times New Roman" w:hAnsi="Times New Roman" w:cs="Times New Roman"/>
+          <w:sz w:val="24"/>
+          <w:szCs w:val="24"/>
+        </w:rPr>
+        <w:t>Tiempo invertido en el ejercicio:</w:t>
+      </w:r>
+      <w:r>
+        <w:rPr>
+          <w:rFonts w:ascii="Times New Roman" w:hAnsi="Times New Roman" w:cs="Times New Roman"/>
+          <w:sz w:val="24"/>
+          <w:szCs w:val="24"/>
+        </w:rPr>
+        <w:t xml:space="preserve"> </w:t>
+      </w:r>
+      <w:r>
+        <w:rPr>
+          <w:rFonts w:ascii="Times New Roman" w:hAnsi="Times New Roman" w:cs="Times New Roman"/>
+          <w:sz w:val="24"/>
+          <w:szCs w:val="24"/>
+        </w:rPr>
+        <w:t>3</w:t>
+      </w:r>
+      <w:r>
+        <w:rPr>
+          <w:rFonts w:ascii="Times New Roman" w:hAnsi="Times New Roman" w:cs="Times New Roman"/>
+          <w:sz w:val="24"/>
+          <w:szCs w:val="24"/>
+        </w:rPr>
+        <w:t xml:space="preserve"> h</w:t>
+      </w:r>
+      <w:r>
+        <w:rPr>
+          <w:rFonts w:ascii="Times New Roman" w:hAnsi="Times New Roman" w:cs="Times New Roman"/>
+          <w:sz w:val="24"/>
+          <w:szCs w:val="24"/>
+        </w:rPr>
+        <w:t>,</w:t>
+      </w:r>
+      <w:r>
+        <w:rPr>
+          <w:rFonts w:ascii="Times New Roman" w:hAnsi="Times New Roman" w:cs="Times New Roman"/>
+          <w:sz w:val="24"/>
+          <w:szCs w:val="24"/>
+        </w:rPr>
+        <w:t xml:space="preserve"> </w:t>
+      </w:r>
+      <w:r>
+        <w:rPr>
+          <w:rFonts w:ascii="Times New Roman" w:hAnsi="Times New Roman" w:cs="Times New Roman"/>
+          <w:sz w:val="24"/>
+          <w:szCs w:val="24"/>
+        </w:rPr>
+        <w:t>30 min</w:t>
+      </w:r>
+    </w:p>
+    <w:p>
+      <w:pPr>
+        <w:jc w:val="both"/>
+        <w:rPr>
+          <w:rFonts w:ascii="Times New Roman" w:hAnsi="Times New Roman" w:cs="Times New Roman"/>
+          <w:sz w:val="24"/>
+          <w:szCs w:val="24"/>
+        </w:rPr>
+      </w:pPr>
+      <w:r>
+        <w:rPr>
+          <w:rFonts w:ascii="Times New Roman" w:hAnsi="Times New Roman" w:cs="Times New Roman"/>
+          <w:sz w:val="24"/>
+          <w:szCs w:val="24"/>
+        </w:rPr>
+        <w:t>Pasos realizados:</w:t>
+      </w:r>
+    </w:p>
+    <w:p>
+      <w:pPr>
+        <w:pStyle w:val="Prrafodelista"/>
+        <w:numPr>
+          <w:ilvl w:val="0"/>
+          <w:numId w:val="1"/>
+        </w:numPr>
+        <w:jc w:val="both"/>
+        <w:rPr>
+          <w:rFonts w:ascii="Times New Roman" w:hAnsi="Times New Roman" w:cs="Times New Roman"/>
+          <w:sz w:val="24"/>
+          <w:szCs w:val="24"/>
+        </w:rPr>
+      </w:pPr>
+      <w:r>
+        <w:rPr>
+          <w:rFonts w:ascii="Times New Roman" w:hAnsi="Times New Roman" w:cs="Times New Roman"/>
+          <w:sz w:val="24"/>
+          <w:szCs w:val="24"/>
+        </w:rPr>
+        <w:t xml:space="preserve">Se han creado los componentes de clase </w:t>
+      </w:r>
+      <w:r>
+        <w:rPr>
+          <w:rFonts w:ascii="Times New Roman" w:hAnsi="Times New Roman" w:cs="Times New Roman"/>
+          <w:i/>
+          <w:iCs/>
+          <w:sz w:val="24"/>
+          <w:szCs w:val="24"/>
+        </w:rPr>
+        <w:t>ContactoComponent</w:t>
+      </w:r>
+      <w:r>
+        <w:rPr>
+          <w:rFonts w:ascii="Times New Roman" w:hAnsi="Times New Roman" w:cs="Times New Roman"/>
+          <w:sz w:val="24"/>
+          <w:szCs w:val="24"/>
+        </w:rPr>
+        <w:t xml:space="preserve"> y </w:t>
+      </w:r>
+      <w:r>
+        <w:rPr>
+          <w:rFonts w:ascii="Times New Roman" w:hAnsi="Times New Roman" w:cs="Times New Roman"/>
+          <w:i/>
+          <w:iCs/>
+          <w:sz w:val="24"/>
+          <w:szCs w:val="24"/>
+        </w:rPr>
+        <w:t>QuienesSomosComponent</w:t>
+      </w:r>
+    </w:p>
+    <w:p>
+      <w:pPr>
+        <w:pStyle w:val="Prrafodelista"/>
+        <w:numPr>
+          <w:ilvl w:val="0"/>
+          <w:numId w:val="1"/>
+        </w:numPr>
+        <w:jc w:val="both"/>
+        <w:rPr>
+          <w:rFonts w:ascii="Times New Roman" w:hAnsi="Times New Roman" w:cs="Times New Roman"/>
+          <w:sz w:val="24"/>
+          <w:szCs w:val="24"/>
+        </w:rPr>
+      </w:pPr>
+      <w:r>
+        <w:rPr>
+          <w:rFonts w:ascii="Times New Roman" w:hAnsi="Times New Roman" w:cs="Times New Roman"/>
+          <w:sz w:val="24"/>
+          <w:szCs w:val="24"/>
+        </w:rPr>
+        <w:t xml:space="preserve">Se han creado los componentes funcionales </w:t>
+      </w:r>
+      <w:r>
+        <w:rPr>
+          <w:rFonts w:ascii="Times New Roman" w:hAnsi="Times New Roman" w:cs="Times New Roman"/>
+          <w:i/>
+          <w:iCs/>
+          <w:sz w:val="24"/>
+          <w:szCs w:val="24"/>
+        </w:rPr>
+        <w:t>RenderItem</w:t>
+      </w:r>
+      <w:r>
+        <w:rPr>
+          <w:rFonts w:ascii="Times New Roman" w:hAnsi="Times New Roman" w:cs="Times New Roman"/>
+          <w:sz w:val="24"/>
+          <w:szCs w:val="24"/>
+        </w:rPr>
+        <w:t xml:space="preserve"> e </w:t>
+      </w:r>
+      <w:r>
+        <w:rPr>
+          <w:rFonts w:ascii="Times New Roman" w:hAnsi="Times New Roman" w:cs="Times New Roman"/>
+          <w:i/>
+          <w:iCs/>
+          <w:sz w:val="24"/>
+          <w:szCs w:val="24"/>
+        </w:rPr>
+        <w:t>Historia</w:t>
+      </w:r>
+    </w:p>
+    <w:p>
+      <w:pPr>
+        <w:pStyle w:val="Prrafodelista"/>
+        <w:numPr>
+          <w:ilvl w:val="0"/>
+          <w:numId w:val="1"/>
+        </w:numPr>
+        <w:jc w:val="both"/>
+        <w:rPr>
+          <w:rFonts w:ascii="Times New Roman" w:hAnsi="Times New Roman" w:cs="Times New Roman"/>
+          <w:sz w:val="24"/>
+          <w:szCs w:val="24"/>
+        </w:rPr>
+      </w:pPr>
+      <w:r>
+        <w:rPr>
+          <w:rFonts w:ascii="Times New Roman" w:hAnsi="Times New Roman" w:cs="Times New Roman"/>
+          <w:sz w:val="24"/>
+          <w:szCs w:val="24"/>
+        </w:rPr>
+        <w:t xml:space="preserve">Se ha actualizado el navegador </w:t>
+      </w:r>
+      <w:r>
+        <w:rPr>
+          <w:rFonts w:ascii="Times New Roman" w:hAnsi="Times New Roman" w:cs="Times New Roman"/>
+          <w:i/>
+          <w:iCs/>
+          <w:sz w:val="24"/>
+          <w:szCs w:val="24"/>
+        </w:rPr>
+        <w:t>DrawerNavegador</w:t>
+      </w:r>
+      <w:r>
+        <w:rPr>
+          <w:rFonts w:ascii="Times New Roman" w:hAnsi="Times New Roman" w:cs="Times New Roman"/>
+          <w:sz w:val="24"/>
+          <w:szCs w:val="24"/>
+        </w:rPr>
+        <w:t>, incorporando las opciones de las páginas de “Contacto” y “Quiénes somos”</w:t>
+      </w:r>
+    </w:p>
+    <w:p>
+      <w:pPr>
+        <w:pStyle w:val="Prrafodelista"/>
+        <w:numPr>
+          <w:ilvl w:val="0"/>
+          <w:numId w:val="1"/>
+        </w:numPr>
+        <w:jc w:val="both"/>
+        <w:rPr>
+          <w:rFonts w:ascii="Times New Roman" w:hAnsi="Times New Roman" w:cs="Times New Roman"/>
+          <w:sz w:val="24"/>
+          <w:szCs w:val="24"/>
+        </w:rPr>
+      </w:pPr>
+      <w:r>
+        <w:rPr>
+          <w:rFonts w:ascii="Times New Roman" w:hAnsi="Times New Roman" w:cs="Times New Roman"/>
+          <w:sz w:val="24"/>
+          <w:szCs w:val="24"/>
+        </w:rPr>
+        <w:t xml:space="preserve">Se han creado los navegadores </w:t>
+      </w:r>
+      <w:r>
+        <w:rPr>
+          <w:rFonts w:ascii="Times New Roman" w:hAnsi="Times New Roman" w:cs="Times New Roman"/>
+          <w:i/>
+          <w:iCs/>
+          <w:sz w:val="24"/>
+          <w:szCs w:val="24"/>
+        </w:rPr>
+        <w:t>ContactoNavegador</w:t>
+      </w:r>
+      <w:r>
+        <w:rPr>
+          <w:rFonts w:ascii="Times New Roman" w:hAnsi="Times New Roman" w:cs="Times New Roman"/>
+          <w:sz w:val="24"/>
+          <w:szCs w:val="24"/>
+        </w:rPr>
+        <w:t xml:space="preserve"> y </w:t>
+      </w:r>
+      <w:r>
+        <w:rPr>
+          <w:rFonts w:ascii="Times New Roman" w:hAnsi="Times New Roman" w:cs="Times New Roman"/>
+          <w:i/>
+          <w:iCs/>
+          <w:sz w:val="24"/>
+          <w:szCs w:val="24"/>
+        </w:rPr>
+        <w:t>QuienesSomosNavegador</w:t>
+      </w:r>
+      <w:r>
+        <w:rPr>
+          <w:rFonts w:ascii="Times New Roman" w:hAnsi="Times New Roman" w:cs="Times New Roman"/>
+          <w:sz w:val="24"/>
+          <w:szCs w:val="24"/>
+        </w:rPr>
+        <w:t>, correspondientes a las páginas de “Contacto” y “Quiénes somos”</w:t>
+      </w:r>
+    </w:p>
+    <w:p>
+      <w:pPr>
+        <w:pStyle w:val="Prrafodelista"/>
+        <w:numPr>
+          <w:ilvl w:val="0"/>
+          <w:numId w:val="1"/>
+        </w:numPr>
+        <w:jc w:val="both"/>
+        <w:rPr>
+          <w:rFonts w:ascii="Times New Roman" w:hAnsi="Times New Roman" w:cs="Times New Roman"/>
+          <w:sz w:val="24"/>
+          <w:szCs w:val="24"/>
+        </w:rPr>
+      </w:pPr>
+      <w:r>
+        <w:rPr>
+          <w:rFonts w:ascii="Times New Roman" w:hAnsi="Times New Roman" w:cs="Times New Roman"/>
+          <w:sz w:val="24"/>
+          <w:szCs w:val="24"/>
+        </w:rPr>
+        <w:t xml:space="preserve">Se han creado y aplicado hojas de estilos para mostrar el título de las </w:t>
+      </w:r>
+      <w:r>
+        <w:rPr>
+          <w:rFonts w:ascii="Times New Roman" w:hAnsi="Times New Roman" w:cs="Times New Roman"/>
+          <w:i/>
+          <w:iCs/>
+          <w:sz w:val="24"/>
+          <w:szCs w:val="24"/>
+        </w:rPr>
+        <w:t>Cards</w:t>
+      </w:r>
+      <w:r>
+        <w:rPr>
+          <w:rFonts w:ascii="Times New Roman" w:hAnsi="Times New Roman" w:cs="Times New Roman"/>
+          <w:sz w:val="24"/>
+          <w:szCs w:val="24"/>
+        </w:rPr>
+        <w:t xml:space="preserve"> en </w:t>
+      </w:r>
+      <w:r>
+        <w:rPr>
+          <w:rFonts w:ascii="Times New Roman" w:hAnsi="Times New Roman" w:cs="Times New Roman"/>
+          <w:i/>
+          <w:iCs/>
+          <w:sz w:val="24"/>
+          <w:szCs w:val="24"/>
+        </w:rPr>
+        <w:t>HomeComponent</w:t>
+      </w:r>
+      <w:r>
+        <w:rPr>
+          <w:rFonts w:ascii="Times New Roman" w:hAnsi="Times New Roman" w:cs="Times New Roman"/>
+          <w:sz w:val="24"/>
+          <w:szCs w:val="24"/>
+        </w:rPr>
+        <w:t xml:space="preserve"> y </w:t>
+      </w:r>
+      <w:r>
+        <w:rPr>
+          <w:rFonts w:ascii="Times New Roman" w:hAnsi="Times New Roman" w:cs="Times New Roman"/>
+          <w:i/>
+          <w:iCs/>
+          <w:sz w:val="24"/>
+          <w:szCs w:val="24"/>
+        </w:rPr>
+        <w:t>DetalleExcursionComponent</w:t>
+      </w:r>
+      <w:r>
+        <w:rPr>
+          <w:rFonts w:ascii="Times New Roman" w:hAnsi="Times New Roman" w:cs="Times New Roman"/>
+          <w:sz w:val="24"/>
+          <w:szCs w:val="24"/>
+        </w:rPr>
+        <w:t xml:space="preserve"> de color chocolate y sobre las imágenes</w:t>
+      </w:r>
+    </w:p>
+    <w:p>
+      <w:pPr>
+        <w:jc w:val="both"/>
+        <w:rPr>
+          <w:rFonts w:ascii="Times New Roman" w:hAnsi="Times New Roman" w:cs="Times New Roman"/>
+          <w:sz w:val="24"/>
+          <w:szCs w:val="24"/>
+        </w:rPr>
+      </w:pPr>
+      <w:r>
+        <w:rPr>
+          <w:rFonts w:ascii="Times New Roman" w:hAnsi="Times New Roman" w:cs="Times New Roman"/>
+          <w:sz w:val="24"/>
+          <w:szCs w:val="24"/>
+        </w:rPr>
+        <w:t>Notas importantes:</w:t>
+      </w:r>
+    </w:p>
+    <w:p>
+      <w:pPr>
+        <w:pStyle w:val="Prrafodelista"/>
+        <w:numPr>
+          <w:ilvl w:val="0"/>
+          <w:numId w:val="1"/>
+        </w:numPr>
+        <w:jc w:val="both"/>
+        <w:rPr>
+          <w:rFonts w:ascii="Times New Roman" w:hAnsi="Times New Roman" w:cs="Times New Roman"/>
+          <w:sz w:val="24"/>
+          <w:szCs w:val="24"/>
+        </w:rPr>
+      </w:pPr>
+      <w:r>
+        <w:rPr>
+          <w:rFonts w:ascii="Times New Roman" w:hAnsi="Times New Roman" w:cs="Times New Roman"/>
+          <w:sz w:val="24"/>
+          <w:szCs w:val="24"/>
+        </w:rPr>
+        <w:t>Se han reforzado conceptos de ejercicios anteriores</w:t>
+      </w:r>
+    </w:p>
+    <w:p>
+      <w:pPr>
+        <w:pStyle w:val="Prrafodelista"/>
+        <w:numPr>
+          <w:ilvl w:val="0"/>
+          <w:numId w:val="1"/>
+        </w:numPr>
+        <w:jc w:val="both"/>
+        <w:rPr>
+          <w:rFonts w:ascii="Times New Roman" w:hAnsi="Times New Roman" w:cs="Times New Roman"/>
+          <w:sz w:val="24"/>
+          <w:szCs w:val="24"/>
+        </w:rPr>
+      </w:pPr>
+      <w:r>
+        <w:rPr>
+          <w:rFonts w:ascii="Times New Roman" w:hAnsi="Times New Roman" w:cs="Times New Roman"/>
+          <w:sz w:val="24"/>
+          <w:szCs w:val="24"/>
+        </w:rPr>
+        <w:t xml:space="preserve">Para anidar elementos que incorporan un </w:t>
+      </w:r>
+      <w:r>
+        <w:rPr>
+          <w:rFonts w:ascii="Times New Roman" w:hAnsi="Times New Roman" w:cs="Times New Roman"/>
+          <w:i/>
+          <w:iCs/>
+          <w:sz w:val="24"/>
+          <w:szCs w:val="24"/>
+        </w:rPr>
+        <w:t>scroll</w:t>
+      </w:r>
+      <w:r>
+        <w:rPr>
+          <w:rFonts w:ascii="Times New Roman" w:hAnsi="Times New Roman" w:cs="Times New Roman"/>
+          <w:sz w:val="24"/>
+          <w:szCs w:val="24"/>
+        </w:rPr>
+        <w:t xml:space="preserve">, como un </w:t>
+      </w:r>
+      <w:r>
+        <w:rPr>
+          <w:rFonts w:ascii="Times New Roman" w:hAnsi="Times New Roman" w:cs="Times New Roman"/>
+          <w:i/>
+          <w:iCs/>
+          <w:sz w:val="24"/>
+          <w:szCs w:val="24"/>
+        </w:rPr>
+        <w:t>FlatList</w:t>
+      </w:r>
+      <w:r>
+        <w:rPr>
+          <w:rFonts w:ascii="Times New Roman" w:hAnsi="Times New Roman" w:cs="Times New Roman"/>
+          <w:sz w:val="24"/>
+          <w:szCs w:val="24"/>
+        </w:rPr>
+        <w:t xml:space="preserve"> en un </w:t>
+      </w:r>
+      <w:r>
+        <w:rPr>
+          <w:rFonts w:ascii="Times New Roman" w:hAnsi="Times New Roman" w:cs="Times New Roman"/>
+          <w:i/>
+          <w:iCs/>
+          <w:sz w:val="24"/>
+          <w:szCs w:val="24"/>
+        </w:rPr>
+        <w:t>ScrollView</w:t>
+      </w:r>
+      <w:r>
+        <w:rPr>
+          <w:rFonts w:ascii="Times New Roman" w:hAnsi="Times New Roman" w:cs="Times New Roman"/>
+          <w:sz w:val="24"/>
+          <w:szCs w:val="24"/>
+        </w:rPr>
+        <w:t xml:space="preserve">, poner a </w:t>
+      </w:r>
+      <w:r>
+        <w:rPr>
+          <w:rFonts w:ascii="Times New Roman" w:hAnsi="Times New Roman" w:cs="Times New Roman"/>
+          <w:i/>
+          <w:iCs/>
+          <w:sz w:val="24"/>
+          <w:szCs w:val="24"/>
+        </w:rPr>
+        <w:t>False</w:t>
+      </w:r>
+      <w:r>
+        <w:rPr>
+          <w:rFonts w:ascii="Times New Roman" w:hAnsi="Times New Roman" w:cs="Times New Roman"/>
+          <w:sz w:val="24"/>
+          <w:szCs w:val="24"/>
+        </w:rPr>
+        <w:t xml:space="preserve"> algún campo </w:t>
+      </w:r>
+      <w:r>
+        <w:rPr>
+          <w:rFonts w:ascii="Times New Roman" w:hAnsi="Times New Roman" w:cs="Times New Roman"/>
+          <w:i/>
+          <w:iCs/>
+          <w:sz w:val="24"/>
+          <w:szCs w:val="24"/>
+        </w:rPr>
+        <w:t>scrollEnabled</w:t>
+      </w:r>
     </w:p>
     <w:sectPr>
       <w:headerReference w:type="default" r:id="rId8"/>

</xml_diff>

<commit_message>
Activity Indicator y addFavoritos
</commit_message>
<xml_diff>
--- a/Explicación ejercicio.docx
+++ b/Explicación ejercicio.docx
@@ -27,7 +27,25 @@
           <w:sz w:val="32"/>
           <w:szCs w:val="32"/>
         </w:rPr>
-        <w:t>Ejercicio 1: Primeros pasos en React Native</w:t>
+        <w:t xml:space="preserve">Ejercicio 1: Primeros pasos en </w:t>
+      </w:r>
+      <w:proofErr w:type="spellStart"/>
+      <w:r>
+        <w:rPr>
+          <w:rFonts w:ascii="Times New Roman" w:hAnsi="Times New Roman" w:cs="Times New Roman"/>
+          <w:sz w:val="32"/>
+          <w:szCs w:val="32"/>
+        </w:rPr>
+        <w:t>React</w:t>
+      </w:r>
+      <w:proofErr w:type="spellEnd"/>
+      <w:r>
+        <w:rPr>
+          <w:rFonts w:ascii="Times New Roman" w:hAnsi="Times New Roman" w:cs="Times New Roman"/>
+          <w:sz w:val="32"/>
+          <w:szCs w:val="32"/>
+        </w:rPr>
+        <w:t xml:space="preserve"> Native</w:t>
       </w:r>
     </w:p>
     <w:p>
@@ -96,7 +114,25 @@
           <w:sz w:val="24"/>
           <w:szCs w:val="24"/>
         </w:rPr>
-        <w:t>Se han actualizado los programas de Git, NodeJS, NPM y se ha instalado Expo</w:t>
+        <w:t xml:space="preserve">Se han actualizado los programas de Git, </w:t>
+      </w:r>
+      <w:proofErr w:type="spellStart"/>
+      <w:r>
+        <w:rPr>
+          <w:rFonts w:ascii="Times New Roman" w:hAnsi="Times New Roman" w:cs="Times New Roman"/>
+          <w:sz w:val="24"/>
+          <w:szCs w:val="24"/>
+        </w:rPr>
+        <w:t>NodeJS</w:t>
+      </w:r>
+      <w:proofErr w:type="spellEnd"/>
+      <w:r>
+        <w:rPr>
+          <w:rFonts w:ascii="Times New Roman" w:hAnsi="Times New Roman" w:cs="Times New Roman"/>
+          <w:sz w:val="24"/>
+          <w:szCs w:val="24"/>
+        </w:rPr>
+        <w:t>, NPM y se ha instalado Expo</w:t>
       </w:r>
     </w:p>
     <w:p>
@@ -119,15 +155,67 @@
           <w:sz w:val="24"/>
           <w:szCs w:val="24"/>
         </w:rPr>
-        <w:t xml:space="preserve">Se ha creado el proyecto de Gaztaroa con el comando </w:t>
-      </w:r>
+        <w:t xml:space="preserve">Se ha creado el proyecto de </w:t>
+      </w:r>
+      <w:proofErr w:type="spellStart"/>
+      <w:r>
+        <w:rPr>
+          <w:rFonts w:ascii="Times New Roman" w:hAnsi="Times New Roman" w:cs="Times New Roman"/>
+          <w:sz w:val="24"/>
+          <w:szCs w:val="24"/>
+        </w:rPr>
+        <w:t>Gaztaroa</w:t>
+      </w:r>
+      <w:proofErr w:type="spellEnd"/>
+      <w:r>
+        <w:rPr>
+          <w:rFonts w:ascii="Times New Roman" w:hAnsi="Times New Roman" w:cs="Times New Roman"/>
+          <w:sz w:val="24"/>
+          <w:szCs w:val="24"/>
+        </w:rPr>
+        <w:t xml:space="preserve"> con el comando </w:t>
+      </w:r>
+      <w:proofErr w:type="spellStart"/>
       <w:r>
         <w:rPr>
           <w:rFonts w:ascii="Consolas" w:hAnsi="Consolas" w:cs="Times New Roman"/>
           <w:highlight w:val="lightGray"/>
         </w:rPr>
-        <w:t>npx create-expo-app</w:t>
-      </w:r>
+        <w:t>npx</w:t>
+      </w:r>
+      <w:proofErr w:type="spellEnd"/>
+      <w:r>
+        <w:rPr>
+          <w:rFonts w:ascii="Consolas" w:hAnsi="Consolas" w:cs="Times New Roman"/>
+          <w:highlight w:val="lightGray"/>
+        </w:rPr>
+        <w:t xml:space="preserve"> </w:t>
+      </w:r>
+      <w:proofErr w:type="spellStart"/>
+      <w:r>
+        <w:rPr>
+          <w:rFonts w:ascii="Consolas" w:hAnsi="Consolas" w:cs="Times New Roman"/>
+          <w:highlight w:val="lightGray"/>
+        </w:rPr>
+        <w:t>create</w:t>
+      </w:r>
+      <w:proofErr w:type="spellEnd"/>
+      <w:r>
+        <w:rPr>
+          <w:rFonts w:ascii="Consolas" w:hAnsi="Consolas" w:cs="Times New Roman"/>
+          <w:highlight w:val="lightGray"/>
+        </w:rPr>
+        <w:t>-expo-</w:t>
+      </w:r>
+      <w:proofErr w:type="gramStart"/>
+      <w:r>
+        <w:rPr>
+          <w:rFonts w:ascii="Consolas" w:hAnsi="Consolas" w:cs="Times New Roman"/>
+          <w:highlight w:val="lightGray"/>
+        </w:rPr>
+        <w:t>app</w:t>
+      </w:r>
+      <w:proofErr w:type="gramEnd"/>
     </w:p>
     <w:p>
       <w:pPr>
@@ -149,15 +237,51 @@
           <w:sz w:val="24"/>
           <w:szCs w:val="24"/>
         </w:rPr>
-        <w:t xml:space="preserve">Se ha lanzado el proyecto de Gaztaroa con el comando </w:t>
-      </w:r>
+        <w:t xml:space="preserve">Se ha lanzado el proyecto de </w:t>
+      </w:r>
+      <w:proofErr w:type="spellStart"/>
+      <w:r>
+        <w:rPr>
+          <w:rFonts w:ascii="Times New Roman" w:hAnsi="Times New Roman" w:cs="Times New Roman"/>
+          <w:sz w:val="24"/>
+          <w:szCs w:val="24"/>
+        </w:rPr>
+        <w:t>Gaztaroa</w:t>
+      </w:r>
+      <w:proofErr w:type="spellEnd"/>
+      <w:r>
+        <w:rPr>
+          <w:rFonts w:ascii="Times New Roman" w:hAnsi="Times New Roman" w:cs="Times New Roman"/>
+          <w:sz w:val="24"/>
+          <w:szCs w:val="24"/>
+        </w:rPr>
+        <w:t xml:space="preserve"> con el comando </w:t>
+      </w:r>
+      <w:proofErr w:type="spellStart"/>
       <w:r>
         <w:rPr>
           <w:rFonts w:ascii="Consolas" w:hAnsi="Consolas" w:cs="Times New Roman"/>
           <w:highlight w:val="lightGray"/>
         </w:rPr>
-        <w:t>npx expo start</w:t>
-      </w:r>
+        <w:t>npx</w:t>
+      </w:r>
+      <w:proofErr w:type="spellEnd"/>
+      <w:r>
+        <w:rPr>
+          <w:rFonts w:ascii="Consolas" w:hAnsi="Consolas" w:cs="Times New Roman"/>
+          <w:highlight w:val="lightGray"/>
+        </w:rPr>
+        <w:t xml:space="preserve"> expo </w:t>
+      </w:r>
+      <w:proofErr w:type="spellStart"/>
+      <w:r>
+        <w:rPr>
+          <w:rFonts w:ascii="Consolas" w:hAnsi="Consolas" w:cs="Times New Roman"/>
+          <w:highlight w:val="lightGray"/>
+        </w:rPr>
+        <w:t>start</w:t>
+      </w:r>
+      <w:proofErr w:type="spellEnd"/>
     </w:p>
     <w:p>
       <w:pPr>
@@ -179,8 +303,18 @@
           <w:sz w:val="24"/>
           <w:szCs w:val="24"/>
         </w:rPr>
-        <w:t>Se ha accedido desde el teléfono móvil a la aplicación desplegada, a través de la aplicación Expo Go</w:t>
-      </w:r>
+        <w:t xml:space="preserve">Se ha accedido desde el teléfono móvil a la aplicación desplegada, a través de la aplicación Expo </w:t>
+      </w:r>
+      <w:proofErr w:type="spellStart"/>
+      <w:r>
+        <w:rPr>
+          <w:rFonts w:ascii="Times New Roman" w:hAnsi="Times New Roman" w:cs="Times New Roman"/>
+          <w:sz w:val="24"/>
+          <w:szCs w:val="24"/>
+        </w:rPr>
+        <w:t>Go</w:t>
+      </w:r>
+      <w:proofErr w:type="spellEnd"/>
     </w:p>
     <w:p>
       <w:pPr>
@@ -202,7 +336,25 @@
           <w:sz w:val="24"/>
           <w:szCs w:val="24"/>
         </w:rPr>
-        <w:t>Se han creado los repositorios local y en GitHub, y se han sincronizado</w:t>
+        <w:t xml:space="preserve">Se han creado los </w:t>
+      </w:r>
+      <w:proofErr w:type="gramStart"/>
+      <w:r>
+        <w:rPr>
+          <w:rFonts w:ascii="Times New Roman" w:hAnsi="Times New Roman" w:cs="Times New Roman"/>
+          <w:sz w:val="24"/>
+          <w:szCs w:val="24"/>
+        </w:rPr>
+        <w:t>repositorios local</w:t>
+      </w:r>
+      <w:proofErr w:type="gramEnd"/>
+      <w:r>
+        <w:rPr>
+          <w:rFonts w:ascii="Times New Roman" w:hAnsi="Times New Roman" w:cs="Times New Roman"/>
+          <w:sz w:val="24"/>
+          <w:szCs w:val="24"/>
+        </w:rPr>
+        <w:t xml:space="preserve"> y en GitHub, y se han sincronizado</w:t>
       </w:r>
     </w:p>
     <w:p>
@@ -225,7 +377,25 @@
           <w:sz w:val="24"/>
           <w:szCs w:val="24"/>
         </w:rPr>
-        <w:t>Se ha hecho un primer commit con el proyecto por defecto</w:t>
+        <w:t xml:space="preserve">Se ha hecho un primer </w:t>
+      </w:r>
+      <w:proofErr w:type="spellStart"/>
+      <w:r>
+        <w:rPr>
+          <w:rFonts w:ascii="Times New Roman" w:hAnsi="Times New Roman" w:cs="Times New Roman"/>
+          <w:sz w:val="24"/>
+          <w:szCs w:val="24"/>
+        </w:rPr>
+        <w:t>commit</w:t>
+      </w:r>
+      <w:proofErr w:type="spellEnd"/>
+      <w:r>
+        <w:rPr>
+          <w:rFonts w:ascii="Times New Roman" w:hAnsi="Times New Roman" w:cs="Times New Roman"/>
+          <w:sz w:val="24"/>
+          <w:szCs w:val="24"/>
+        </w:rPr>
+        <w:t xml:space="preserve"> con el proyecto por defecto</w:t>
       </w:r>
     </w:p>
     <w:p>
@@ -281,17 +451,57 @@
           <w:sz w:val="24"/>
           <w:szCs w:val="24"/>
         </w:rPr>
-        <w:t xml:space="preserve">Se ha hecho un segundo commit </w:t>
-      </w:r>
-      <w:r>
-        <w:rPr>
-          <w:rFonts w:ascii="Times New Roman" w:hAnsi="Times New Roman" w:cs="Times New Roman"/>
-          <w:i/>
-          <w:iCs/>
-          <w:sz w:val="24"/>
-          <w:szCs w:val="24"/>
-        </w:rPr>
-        <w:t>“Primeros pasos en React Native”</w:t>
+        <w:t xml:space="preserve">Se ha hecho un segundo </w:t>
+      </w:r>
+      <w:proofErr w:type="spellStart"/>
+      <w:r>
+        <w:rPr>
+          <w:rFonts w:ascii="Times New Roman" w:hAnsi="Times New Roman" w:cs="Times New Roman"/>
+          <w:sz w:val="24"/>
+          <w:szCs w:val="24"/>
+        </w:rPr>
+        <w:t>commit</w:t>
+      </w:r>
+      <w:proofErr w:type="spellEnd"/>
+      <w:r>
+        <w:rPr>
+          <w:rFonts w:ascii="Times New Roman" w:hAnsi="Times New Roman" w:cs="Times New Roman"/>
+          <w:sz w:val="24"/>
+          <w:szCs w:val="24"/>
+        </w:rPr>
+        <w:t xml:space="preserve"> </w:t>
+      </w:r>
+      <w:r>
+        <w:rPr>
+          <w:rFonts w:ascii="Times New Roman" w:hAnsi="Times New Roman" w:cs="Times New Roman"/>
+          <w:i/>
+          <w:iCs/>
+          <w:sz w:val="24"/>
+          <w:szCs w:val="24"/>
+        </w:rPr>
+        <w:t xml:space="preserve">“Primeros pasos en </w:t>
+      </w:r>
+      <w:proofErr w:type="spellStart"/>
+      <w:r>
+        <w:rPr>
+          <w:rFonts w:ascii="Times New Roman" w:hAnsi="Times New Roman" w:cs="Times New Roman"/>
+          <w:i/>
+          <w:iCs/>
+          <w:sz w:val="24"/>
+          <w:szCs w:val="24"/>
+        </w:rPr>
+        <w:t>React</w:t>
+      </w:r>
+      <w:proofErr w:type="spellEnd"/>
+      <w:r>
+        <w:rPr>
+          <w:rFonts w:ascii="Times New Roman" w:hAnsi="Times New Roman" w:cs="Times New Roman"/>
+          <w:i/>
+          <w:iCs/>
+          <w:sz w:val="24"/>
+          <w:szCs w:val="24"/>
+        </w:rPr>
+        <w:t xml:space="preserve"> Native”</w:t>
       </w:r>
       <w:r>
         <w:rPr>
@@ -743,7 +953,25 @@
           <w:sz w:val="32"/>
           <w:szCs w:val="32"/>
         </w:rPr>
-        <w:t>Componentes React Native</w:t>
+        <w:t xml:space="preserve">Componentes </w:t>
+      </w:r>
+      <w:proofErr w:type="spellStart"/>
+      <w:r>
+        <w:rPr>
+          <w:rFonts w:ascii="Times New Roman" w:hAnsi="Times New Roman" w:cs="Times New Roman"/>
+          <w:sz w:val="32"/>
+          <w:szCs w:val="32"/>
+        </w:rPr>
+        <w:t>React</w:t>
+      </w:r>
+      <w:proofErr w:type="spellEnd"/>
+      <w:r>
+        <w:rPr>
+          <w:rFonts w:ascii="Times New Roman" w:hAnsi="Times New Roman" w:cs="Times New Roman"/>
+          <w:sz w:val="32"/>
+          <w:szCs w:val="32"/>
+        </w:rPr>
+        <w:t xml:space="preserve"> Native</w:t>
       </w:r>
     </w:p>
     <w:p>
@@ -830,8 +1058,18 @@
           <w:sz w:val="24"/>
           <w:szCs w:val="24"/>
         </w:rPr>
-        <w:t xml:space="preserve"> al proyecto tal y como se indica en el guión</w:t>
-      </w:r>
+        <w:t xml:space="preserve"> al proyecto tal y como se indica en el </w:t>
+      </w:r>
+      <w:proofErr w:type="spellStart"/>
+      <w:r>
+        <w:rPr>
+          <w:rFonts w:ascii="Times New Roman" w:hAnsi="Times New Roman" w:cs="Times New Roman"/>
+          <w:sz w:val="24"/>
+          <w:szCs w:val="24"/>
+        </w:rPr>
+        <w:t>guión</w:t>
+      </w:r>
+      <w:proofErr w:type="spellEnd"/>
     </w:p>
     <w:p>
       <w:pPr>
@@ -855,6 +1093,7 @@
         </w:rPr>
         <w:t xml:space="preserve">Se han creado los componentes </w:t>
       </w:r>
+      <w:proofErr w:type="spellStart"/>
       <w:r>
         <w:rPr>
           <w:rFonts w:ascii="Times New Roman" w:hAnsi="Times New Roman" w:cs="Times New Roman"/>
@@ -865,6 +1104,7 @@
         </w:rPr>
         <w:t>Campobase</w:t>
       </w:r>
+      <w:proofErr w:type="spellEnd"/>
       <w:r>
         <w:rPr>
           <w:rFonts w:ascii="Times New Roman" w:hAnsi="Times New Roman" w:cs="Times New Roman"/>
@@ -960,6 +1200,7 @@
         </w:rPr>
         <w:t xml:space="preserve">Aquí se ha visto cómo se crean listas de elementos, a través del elemento </w:t>
       </w:r>
+      <w:proofErr w:type="spellStart"/>
       <w:r>
         <w:rPr>
           <w:rFonts w:ascii="Times New Roman" w:hAnsi="Times New Roman" w:cs="Times New Roman"/>
@@ -970,6 +1211,7 @@
         </w:rPr>
         <w:t>FlatList</w:t>
       </w:r>
+      <w:proofErr w:type="spellEnd"/>
     </w:p>
     <w:p>
       <w:pPr>
@@ -993,23 +1235,87 @@
         </w:rPr>
         <w:t xml:space="preserve">El </w:t>
       </w:r>
-      <w:r>
-        <w:rPr>
-          <w:rFonts w:ascii="Times New Roman" w:hAnsi="Times New Roman" w:cs="Times New Roman"/>
-          <w:i/>
-          <w:iCs/>
-          <w:sz w:val="24"/>
-          <w:szCs w:val="24"/>
-        </w:rPr>
-        <w:t>Safe Area Context</w:t>
-      </w:r>
-      <w:r>
-        <w:rPr>
-          <w:rFonts w:ascii="Times New Roman" w:hAnsi="Times New Roman" w:cs="Times New Roman"/>
-          <w:sz w:val="24"/>
-          <w:szCs w:val="24"/>
-        </w:rPr>
-        <w:t xml:space="preserve"> tiene una función equivalente a los contextos en React normal</w:t>
+      <w:proofErr w:type="spellStart"/>
+      <w:r>
+        <w:rPr>
+          <w:rFonts w:ascii="Times New Roman" w:hAnsi="Times New Roman" w:cs="Times New Roman"/>
+          <w:i/>
+          <w:iCs/>
+          <w:sz w:val="24"/>
+          <w:szCs w:val="24"/>
+        </w:rPr>
+        <w:t>Safe</w:t>
+      </w:r>
+      <w:proofErr w:type="spellEnd"/>
+      <w:r>
+        <w:rPr>
+          <w:rFonts w:ascii="Times New Roman" w:hAnsi="Times New Roman" w:cs="Times New Roman"/>
+          <w:i/>
+          <w:iCs/>
+          <w:sz w:val="24"/>
+          <w:szCs w:val="24"/>
+        </w:rPr>
+        <w:t xml:space="preserve"> </w:t>
+      </w:r>
+      <w:proofErr w:type="spellStart"/>
+      <w:r>
+        <w:rPr>
+          <w:rFonts w:ascii="Times New Roman" w:hAnsi="Times New Roman" w:cs="Times New Roman"/>
+          <w:i/>
+          <w:iCs/>
+          <w:sz w:val="24"/>
+          <w:szCs w:val="24"/>
+        </w:rPr>
+        <w:t>Area</w:t>
+      </w:r>
+      <w:proofErr w:type="spellEnd"/>
+      <w:r>
+        <w:rPr>
+          <w:rFonts w:ascii="Times New Roman" w:hAnsi="Times New Roman" w:cs="Times New Roman"/>
+          <w:i/>
+          <w:iCs/>
+          <w:sz w:val="24"/>
+          <w:szCs w:val="24"/>
+        </w:rPr>
+        <w:t xml:space="preserve"> </w:t>
+      </w:r>
+      <w:proofErr w:type="spellStart"/>
+      <w:r>
+        <w:rPr>
+          <w:rFonts w:ascii="Times New Roman" w:hAnsi="Times New Roman" w:cs="Times New Roman"/>
+          <w:i/>
+          <w:iCs/>
+          <w:sz w:val="24"/>
+          <w:szCs w:val="24"/>
+        </w:rPr>
+        <w:t>Context</w:t>
+      </w:r>
+      <w:proofErr w:type="spellEnd"/>
+      <w:r>
+        <w:rPr>
+          <w:rFonts w:ascii="Times New Roman" w:hAnsi="Times New Roman" w:cs="Times New Roman"/>
+          <w:sz w:val="24"/>
+          <w:szCs w:val="24"/>
+        </w:rPr>
+        <w:t xml:space="preserve"> tiene una función equivalente a los contextos en </w:t>
+      </w:r>
+      <w:proofErr w:type="spellStart"/>
+      <w:r>
+        <w:rPr>
+          <w:rFonts w:ascii="Times New Roman" w:hAnsi="Times New Roman" w:cs="Times New Roman"/>
+          <w:sz w:val="24"/>
+          <w:szCs w:val="24"/>
+        </w:rPr>
+        <w:t>React</w:t>
+      </w:r>
+      <w:proofErr w:type="spellEnd"/>
+      <w:r>
+        <w:rPr>
+          <w:rFonts w:ascii="Times New Roman" w:hAnsi="Times New Roman" w:cs="Times New Roman"/>
+          <w:sz w:val="24"/>
+          <w:szCs w:val="24"/>
+        </w:rPr>
+        <w:t xml:space="preserve"> normal</w:t>
       </w:r>
     </w:p>
     <w:p>
@@ -1078,7 +1384,25 @@
           <w:sz w:val="32"/>
           <w:szCs w:val="32"/>
         </w:rPr>
-        <w:t>Componentes funcionales React Native</w:t>
+        <w:t xml:space="preserve">Componentes funcionales </w:t>
+      </w:r>
+      <w:proofErr w:type="spellStart"/>
+      <w:r>
+        <w:rPr>
+          <w:rFonts w:ascii="Times New Roman" w:hAnsi="Times New Roman" w:cs="Times New Roman"/>
+          <w:sz w:val="32"/>
+          <w:szCs w:val="32"/>
+        </w:rPr>
+        <w:t>React</w:t>
+      </w:r>
+      <w:proofErr w:type="spellEnd"/>
+      <w:r>
+        <w:rPr>
+          <w:rFonts w:ascii="Times New Roman" w:hAnsi="Times New Roman" w:cs="Times New Roman"/>
+          <w:sz w:val="32"/>
+          <w:szCs w:val="32"/>
+        </w:rPr>
+        <w:t xml:space="preserve"> Native</w:t>
       </w:r>
     </w:p>
     <w:p>
@@ -1149,6 +1473,7 @@
         </w:rPr>
         <w:t xml:space="preserve">Se ha creado el componente </w:t>
       </w:r>
+      <w:proofErr w:type="spellStart"/>
       <w:r>
         <w:rPr>
           <w:rFonts w:ascii="Times New Roman" w:hAnsi="Times New Roman" w:cs="Times New Roman"/>
@@ -1159,6 +1484,7 @@
         </w:rPr>
         <w:t>DetalleExcursion</w:t>
       </w:r>
+      <w:proofErr w:type="spellEnd"/>
       <w:r>
         <w:rPr>
           <w:rFonts w:ascii="Times New Roman" w:hAnsi="Times New Roman" w:cs="Times New Roman"/>
@@ -1218,6 +1544,7 @@
         </w:rPr>
         <w:t xml:space="preserve">Se han introducido funcionalidades de botones a través de la función </w:t>
       </w:r>
+      <w:proofErr w:type="spellStart"/>
       <w:r>
         <w:rPr>
           <w:rFonts w:ascii="Times New Roman" w:hAnsi="Times New Roman" w:cs="Times New Roman"/>
@@ -1228,6 +1555,7 @@
         </w:rPr>
         <w:t>onPress</w:t>
       </w:r>
+      <w:proofErr w:type="spellEnd"/>
     </w:p>
     <w:p>
       <w:pPr>
@@ -1251,6 +1579,7 @@
         </w:rPr>
         <w:t xml:space="preserve">Se ha utilizado el componente </w:t>
       </w:r>
+      <w:proofErr w:type="spellStart"/>
       <w:r>
         <w:rPr>
           <w:rFonts w:ascii="Times New Roman" w:hAnsi="Times New Roman" w:cs="Times New Roman"/>
@@ -1261,6 +1590,7 @@
         </w:rPr>
         <w:t>Card</w:t>
       </w:r>
+      <w:proofErr w:type="spellEnd"/>
       <w:r>
         <w:rPr>
           <w:rFonts w:ascii="Times New Roman" w:hAnsi="Times New Roman" w:cs="Times New Roman"/>
@@ -1321,14 +1651,34 @@
         </w:rPr>
         <w:t xml:space="preserve">: </w:t>
       </w:r>
+      <w:proofErr w:type="spellStart"/>
       <w:r>
         <w:rPr>
           <w:rFonts w:ascii="Times New Roman" w:hAnsi="Times New Roman" w:cs="Times New Roman"/>
           <w:sz w:val="32"/>
           <w:szCs w:val="32"/>
         </w:rPr>
-        <w:t>Stack Navigation</w:t>
-      </w:r>
+        <w:t>Stack</w:t>
+      </w:r>
+      <w:proofErr w:type="spellEnd"/>
+      <w:r>
+        <w:rPr>
+          <w:rFonts w:ascii="Times New Roman" w:hAnsi="Times New Roman" w:cs="Times New Roman"/>
+          <w:sz w:val="32"/>
+          <w:szCs w:val="32"/>
+        </w:rPr>
+        <w:t xml:space="preserve"> </w:t>
+      </w:r>
+      <w:proofErr w:type="spellStart"/>
+      <w:r>
+        <w:rPr>
+          <w:rFonts w:ascii="Times New Roman" w:hAnsi="Times New Roman" w:cs="Times New Roman"/>
+          <w:sz w:val="32"/>
+          <w:szCs w:val="32"/>
+        </w:rPr>
+        <w:t>Navigation</w:t>
+      </w:r>
+      <w:proofErr w:type="spellEnd"/>
     </w:p>
     <w:p>
       <w:pPr>
@@ -1419,8 +1769,18 @@
           <w:sz w:val="24"/>
           <w:szCs w:val="24"/>
         </w:rPr>
-        <w:t>Se han descargados los archivos modificados y se han implementado en el código, actualizando el programa con las modificaciones sugeridas por el guión</w:t>
-      </w:r>
+        <w:t xml:space="preserve">Se han descargados los archivos modificados y se han implementado en el código, actualizando el programa con las modificaciones sugeridas por el </w:t>
+      </w:r>
+      <w:proofErr w:type="spellStart"/>
+      <w:r>
+        <w:rPr>
+          <w:rFonts w:ascii="Times New Roman" w:hAnsi="Times New Roman" w:cs="Times New Roman"/>
+          <w:sz w:val="24"/>
+          <w:szCs w:val="24"/>
+        </w:rPr>
+        <w:t>guión</w:t>
+      </w:r>
+      <w:proofErr w:type="spellEnd"/>
     </w:p>
     <w:p>
       <w:pPr>
@@ -1463,15 +1823,27 @@
         </w:rPr>
         <w:t xml:space="preserve">El </w:t>
       </w:r>
-      <w:r>
-        <w:rPr>
-          <w:rFonts w:ascii="Times New Roman" w:hAnsi="Times New Roman" w:cs="Times New Roman"/>
-          <w:i/>
-          <w:iCs/>
-          <w:sz w:val="24"/>
-          <w:szCs w:val="24"/>
-        </w:rPr>
-        <w:t xml:space="preserve">StackNavigator </w:t>
+      <w:proofErr w:type="spellStart"/>
+      <w:r>
+        <w:rPr>
+          <w:rFonts w:ascii="Times New Roman" w:hAnsi="Times New Roman" w:cs="Times New Roman"/>
+          <w:i/>
+          <w:iCs/>
+          <w:sz w:val="24"/>
+          <w:szCs w:val="24"/>
+        </w:rPr>
+        <w:t>StackNavigator</w:t>
+      </w:r>
+      <w:proofErr w:type="spellEnd"/>
+      <w:r>
+        <w:rPr>
+          <w:rFonts w:ascii="Times New Roman" w:hAnsi="Times New Roman" w:cs="Times New Roman"/>
+          <w:i/>
+          <w:iCs/>
+          <w:sz w:val="24"/>
+          <w:szCs w:val="24"/>
+        </w:rPr>
+        <w:t xml:space="preserve"> </w:t>
       </w:r>
       <w:r>
         <w:rPr>
@@ -1481,6 +1853,8 @@
         </w:rPr>
         <w:t xml:space="preserve">es según la documentación, un componente que gestiona el árbol de navegación y guarda el estado de navegación. En su interior, podrá haber un componente creado con la función </w:t>
       </w:r>
+      <w:proofErr w:type="spellStart"/>
+      <w:proofErr w:type="gramStart"/>
       <w:r>
         <w:rPr>
           <w:rFonts w:ascii="Times New Roman" w:hAnsi="Times New Roman" w:cs="Times New Roman"/>
@@ -1490,7 +1864,31 @@
           <w:szCs w:val="24"/>
           <w:lang w:val="es-ES"/>
         </w:rPr>
-        <w:t>createNativeStackNavigator()</w:t>
+        <w:t>createNativeStackNavigator</w:t>
+      </w:r>
+      <w:proofErr w:type="spellEnd"/>
+      <w:r>
+        <w:rPr>
+          <w:rFonts w:ascii="Times New Roman" w:hAnsi="Times New Roman" w:cs="Times New Roman"/>
+          <w:i/>
+          <w:iCs/>
+          <w:sz w:val="24"/>
+          <w:szCs w:val="24"/>
+          <w:lang w:val="es-ES"/>
+        </w:rPr>
+        <w:t>(</w:t>
+      </w:r>
+      <w:proofErr w:type="gramEnd"/>
+      <w:r>
+        <w:rPr>
+          <w:rFonts w:ascii="Times New Roman" w:hAnsi="Times New Roman" w:cs="Times New Roman"/>
+          <w:i/>
+          <w:iCs/>
+          <w:sz w:val="24"/>
+          <w:szCs w:val="24"/>
+          <w:lang w:val="es-ES"/>
+        </w:rPr>
+        <w:t>)</w:t>
       </w:r>
     </w:p>
     <w:p>
@@ -1515,6 +1913,8 @@
         </w:rPr>
         <w:t xml:space="preserve">El componente creado con la función </w:t>
       </w:r>
+      <w:proofErr w:type="spellStart"/>
+      <w:proofErr w:type="gramStart"/>
       <w:r>
         <w:rPr>
           <w:rFonts w:ascii="Times New Roman" w:hAnsi="Times New Roman" w:cs="Times New Roman"/>
@@ -1524,17 +1924,42 @@
           <w:szCs w:val="24"/>
           <w:lang w:val="es-ES"/>
         </w:rPr>
-        <w:t>createNativeStackNavigator()</w:t>
-      </w:r>
-      <w:r>
-        <w:rPr>
-          <w:rFonts w:ascii="Times New Roman" w:hAnsi="Times New Roman" w:cs="Times New Roman"/>
+        <w:t>createNativeStackNavigator</w:t>
+      </w:r>
+      <w:proofErr w:type="spellEnd"/>
+      <w:r>
+        <w:rPr>
+          <w:rFonts w:ascii="Times New Roman" w:hAnsi="Times New Roman" w:cs="Times New Roman"/>
+          <w:i/>
+          <w:iCs/>
           <w:sz w:val="24"/>
           <w:szCs w:val="24"/>
           <w:lang w:val="es-ES"/>
         </w:rPr>
+        <w:t>(</w:t>
+      </w:r>
+      <w:proofErr w:type="gramEnd"/>
+      <w:r>
+        <w:rPr>
+          <w:rFonts w:ascii="Times New Roman" w:hAnsi="Times New Roman" w:cs="Times New Roman"/>
+          <w:i/>
+          <w:iCs/>
+          <w:sz w:val="24"/>
+          <w:szCs w:val="24"/>
+          <w:lang w:val="es-ES"/>
+        </w:rPr>
+        <w:t>)</w:t>
+      </w:r>
+      <w:r>
+        <w:rPr>
+          <w:rFonts w:ascii="Times New Roman" w:hAnsi="Times New Roman" w:cs="Times New Roman"/>
+          <w:sz w:val="24"/>
+          <w:szCs w:val="24"/>
+          <w:lang w:val="es-ES"/>
+        </w:rPr>
         <w:t xml:space="preserve"> tiene dos propiedades: el </w:t>
       </w:r>
+      <w:proofErr w:type="spellStart"/>
       <w:r>
         <w:rPr>
           <w:rFonts w:ascii="Times New Roman" w:hAnsi="Times New Roman" w:cs="Times New Roman"/>
@@ -1546,6 +1971,7 @@
         </w:rPr>
         <w:t>Navigator</w:t>
       </w:r>
+      <w:proofErr w:type="spellEnd"/>
       <w:r>
         <w:rPr>
           <w:rFonts w:ascii="Times New Roman" w:hAnsi="Times New Roman" w:cs="Times New Roman"/>
@@ -1555,6 +1981,7 @@
         </w:rPr>
         <w:t xml:space="preserve"> y las </w:t>
       </w:r>
+      <w:proofErr w:type="spellStart"/>
       <w:r>
         <w:rPr>
           <w:rFonts w:ascii="Times New Roman" w:hAnsi="Times New Roman" w:cs="Times New Roman"/>
@@ -1566,6 +1993,7 @@
         </w:rPr>
         <w:t>Screens</w:t>
       </w:r>
+      <w:proofErr w:type="spellEnd"/>
       <w:r>
         <w:rPr>
           <w:rFonts w:ascii="Times New Roman" w:hAnsi="Times New Roman" w:cs="Times New Roman"/>
@@ -1575,6 +2003,7 @@
         </w:rPr>
         <w:t xml:space="preserve">. El </w:t>
       </w:r>
+      <w:proofErr w:type="spellStart"/>
       <w:r>
         <w:rPr>
           <w:rFonts w:ascii="Times New Roman" w:hAnsi="Times New Roman" w:cs="Times New Roman"/>
@@ -1586,6 +2015,7 @@
         </w:rPr>
         <w:t>Navigator</w:t>
       </w:r>
+      <w:proofErr w:type="spellEnd"/>
       <w:r>
         <w:rPr>
           <w:rFonts w:ascii="Times New Roman" w:hAnsi="Times New Roman" w:cs="Times New Roman"/>
@@ -1595,6 +2025,7 @@
         </w:rPr>
         <w:t xml:space="preserve"> contiene </w:t>
       </w:r>
+      <w:proofErr w:type="spellStart"/>
       <w:r>
         <w:rPr>
           <w:rFonts w:ascii="Times New Roman" w:hAnsi="Times New Roman" w:cs="Times New Roman"/>
@@ -1606,6 +2037,7 @@
         </w:rPr>
         <w:t>Screens</w:t>
       </w:r>
+      <w:proofErr w:type="spellEnd"/>
       <w:r>
         <w:rPr>
           <w:rFonts w:ascii="Times New Roman" w:hAnsi="Times New Roman" w:cs="Times New Roman"/>
@@ -1638,6 +2070,7 @@
         </w:rPr>
         <w:t xml:space="preserve">Las </w:t>
       </w:r>
+      <w:proofErr w:type="spellStart"/>
       <w:r>
         <w:rPr>
           <w:rFonts w:ascii="Times New Roman" w:hAnsi="Times New Roman" w:cs="Times New Roman"/>
@@ -1648,6 +2081,7 @@
         </w:rPr>
         <w:t>Screens</w:t>
       </w:r>
+      <w:proofErr w:type="spellEnd"/>
       <w:r>
         <w:rPr>
           <w:rFonts w:ascii="Times New Roman" w:hAnsi="Times New Roman" w:cs="Times New Roman"/>
@@ -1679,6 +2113,7 @@
         </w:rPr>
         <w:t xml:space="preserve">Para pasar el identificador de la excursión al componente </w:t>
       </w:r>
+      <w:proofErr w:type="spellStart"/>
       <w:r>
         <w:rPr>
           <w:rFonts w:ascii="Times New Roman" w:hAnsi="Times New Roman" w:cs="Times New Roman"/>
@@ -1689,6 +2124,7 @@
         </w:rPr>
         <w:t>DetalleExcursion</w:t>
       </w:r>
+      <w:proofErr w:type="spellEnd"/>
       <w:r>
         <w:rPr>
           <w:rFonts w:ascii="Times New Roman" w:hAnsi="Times New Roman" w:cs="Times New Roman"/>
@@ -1697,6 +2133,7 @@
         </w:rPr>
         <w:t xml:space="preserve">, el </w:t>
       </w:r>
+      <w:proofErr w:type="spellStart"/>
       <w:r>
         <w:rPr>
           <w:rFonts w:ascii="Times New Roman" w:hAnsi="Times New Roman" w:cs="Times New Roman"/>
@@ -1707,6 +2144,7 @@
         </w:rPr>
         <w:t>CalendarioComponent</w:t>
       </w:r>
+      <w:proofErr w:type="spellEnd"/>
       <w:r>
         <w:rPr>
           <w:rFonts w:ascii="Times New Roman" w:hAnsi="Times New Roman" w:cs="Times New Roman"/>
@@ -1728,26 +2166,152 @@
           <w:szCs w:val="24"/>
         </w:rPr>
       </w:pPr>
-      <w:r>
-        <w:rPr>
-          <w:rFonts w:ascii="Times New Roman" w:hAnsi="Times New Roman" w:cs="Times New Roman"/>
-          <w:i/>
-          <w:iCs/>
-          <w:sz w:val="24"/>
-          <w:szCs w:val="24"/>
-        </w:rPr>
-        <w:t>onPress={() =&gt; navigate(‘DetalleExcursion’, {</w:t>
-      </w:r>
-      <w:r>
-        <w:rPr>
-          <w:rFonts w:ascii="Times New Roman" w:hAnsi="Times New Roman" w:cs="Times New Roman"/>
-          <w:i/>
-          <w:iCs/>
-          <w:sz w:val="24"/>
-          <w:szCs w:val="24"/>
-        </w:rPr>
-        <w:t xml:space="preserve"> excursionId: item.id</w:t>
-      </w:r>
+      <w:proofErr w:type="spellStart"/>
+      <w:r>
+        <w:rPr>
+          <w:rFonts w:ascii="Times New Roman" w:hAnsi="Times New Roman" w:cs="Times New Roman"/>
+          <w:i/>
+          <w:iCs/>
+          <w:sz w:val="24"/>
+          <w:szCs w:val="24"/>
+        </w:rPr>
+        <w:t>onPress</w:t>
+      </w:r>
+      <w:proofErr w:type="spellEnd"/>
+      <w:proofErr w:type="gramStart"/>
+      <w:r>
+        <w:rPr>
+          <w:rFonts w:ascii="Times New Roman" w:hAnsi="Times New Roman" w:cs="Times New Roman"/>
+          <w:i/>
+          <w:iCs/>
+          <w:sz w:val="24"/>
+          <w:szCs w:val="24"/>
+        </w:rPr>
+        <w:t>={</w:t>
+      </w:r>
+      <w:proofErr w:type="gramEnd"/>
+      <w:r>
+        <w:rPr>
+          <w:rFonts w:ascii="Times New Roman" w:hAnsi="Times New Roman" w:cs="Times New Roman"/>
+          <w:i/>
+          <w:iCs/>
+          <w:sz w:val="24"/>
+          <w:szCs w:val="24"/>
+        </w:rPr>
+        <w:t xml:space="preserve">() =&gt; </w:t>
+      </w:r>
+      <w:proofErr w:type="spellStart"/>
+      <w:proofErr w:type="gramStart"/>
+      <w:r>
+        <w:rPr>
+          <w:rFonts w:ascii="Times New Roman" w:hAnsi="Times New Roman" w:cs="Times New Roman"/>
+          <w:i/>
+          <w:iCs/>
+          <w:sz w:val="24"/>
+          <w:szCs w:val="24"/>
+        </w:rPr>
+        <w:t>navigate</w:t>
+      </w:r>
+      <w:proofErr w:type="spellEnd"/>
+      <w:r>
+        <w:rPr>
+          <w:rFonts w:ascii="Times New Roman" w:hAnsi="Times New Roman" w:cs="Times New Roman"/>
+          <w:i/>
+          <w:iCs/>
+          <w:sz w:val="24"/>
+          <w:szCs w:val="24"/>
+        </w:rPr>
+        <w:t>(</w:t>
+      </w:r>
+      <w:proofErr w:type="gramEnd"/>
+      <w:r>
+        <w:rPr>
+          <w:rFonts w:ascii="Times New Roman" w:hAnsi="Times New Roman" w:cs="Times New Roman"/>
+          <w:i/>
+          <w:iCs/>
+          <w:sz w:val="24"/>
+          <w:szCs w:val="24"/>
+        </w:rPr>
+        <w:t>‘</w:t>
+      </w:r>
+      <w:proofErr w:type="spellStart"/>
+      <w:r>
+        <w:rPr>
+          <w:rFonts w:ascii="Times New Roman" w:hAnsi="Times New Roman" w:cs="Times New Roman"/>
+          <w:i/>
+          <w:iCs/>
+          <w:sz w:val="24"/>
+          <w:szCs w:val="24"/>
+        </w:rPr>
+        <w:t>DetalleExcursion</w:t>
+      </w:r>
+      <w:proofErr w:type="spellEnd"/>
+      <w:r>
+        <w:rPr>
+          <w:rFonts w:ascii="Times New Roman" w:hAnsi="Times New Roman" w:cs="Times New Roman"/>
+          <w:i/>
+          <w:iCs/>
+          <w:sz w:val="24"/>
+          <w:szCs w:val="24"/>
+        </w:rPr>
+        <w:t xml:space="preserve">’, </w:t>
+      </w:r>
+      <w:proofErr w:type="gramStart"/>
+      <w:r>
+        <w:rPr>
+          <w:rFonts w:ascii="Times New Roman" w:hAnsi="Times New Roman" w:cs="Times New Roman"/>
+          <w:i/>
+          <w:iCs/>
+          <w:sz w:val="24"/>
+          <w:szCs w:val="24"/>
+        </w:rPr>
+        <w:t>{</w:t>
+      </w:r>
+      <w:r>
+        <w:rPr>
+          <w:rFonts w:ascii="Times New Roman" w:hAnsi="Times New Roman" w:cs="Times New Roman"/>
+          <w:i/>
+          <w:iCs/>
+          <w:sz w:val="24"/>
+          <w:szCs w:val="24"/>
+        </w:rPr>
+        <w:t xml:space="preserve"> </w:t>
+      </w:r>
+      <w:proofErr w:type="spellStart"/>
+      <w:r>
+        <w:rPr>
+          <w:rFonts w:ascii="Times New Roman" w:hAnsi="Times New Roman" w:cs="Times New Roman"/>
+          <w:i/>
+          <w:iCs/>
+          <w:sz w:val="24"/>
+          <w:szCs w:val="24"/>
+        </w:rPr>
+        <w:t>excursionId</w:t>
+      </w:r>
+      <w:proofErr w:type="spellEnd"/>
+      <w:proofErr w:type="gramEnd"/>
+      <w:r>
+        <w:rPr>
+          <w:rFonts w:ascii="Times New Roman" w:hAnsi="Times New Roman" w:cs="Times New Roman"/>
+          <w:i/>
+          <w:iCs/>
+          <w:sz w:val="24"/>
+          <w:szCs w:val="24"/>
+        </w:rPr>
+        <w:t xml:space="preserve">: </w:t>
+      </w:r>
+      <w:proofErr w:type="spellStart"/>
+      <w:r>
+        <w:rPr>
+          <w:rFonts w:ascii="Times New Roman" w:hAnsi="Times New Roman" w:cs="Times New Roman"/>
+          <w:i/>
+          <w:iCs/>
+          <w:sz w:val="24"/>
+          <w:szCs w:val="24"/>
+        </w:rPr>
+        <w:t>item.id</w:t>
+      </w:r>
+      <w:proofErr w:type="spellEnd"/>
       <w:r>
         <w:rPr>
           <w:rFonts w:ascii="Times New Roman" w:hAnsi="Times New Roman" w:cs="Times New Roman"/>
@@ -1781,6 +2345,7 @@
         </w:rPr>
         <w:t xml:space="preserve">Donde </w:t>
       </w:r>
+      <w:proofErr w:type="spellStart"/>
       <w:r>
         <w:rPr>
           <w:rFonts w:ascii="Times New Roman" w:hAnsi="Times New Roman" w:cs="Times New Roman"/>
@@ -1792,6 +2357,7 @@
         </w:rPr>
         <w:t>excursionId</w:t>
       </w:r>
+      <w:proofErr w:type="spellEnd"/>
       <w:r>
         <w:rPr>
           <w:rFonts w:ascii="Times New Roman" w:hAnsi="Times New Roman" w:cs="Times New Roman"/>
@@ -1810,6 +2376,7 @@
         </w:rPr>
         <w:t xml:space="preserve">e recibe en </w:t>
       </w:r>
+      <w:proofErr w:type="spellStart"/>
       <w:r>
         <w:rPr>
           <w:rFonts w:ascii="Times New Roman" w:hAnsi="Times New Roman" w:cs="Times New Roman"/>
@@ -1821,6 +2388,7 @@
         </w:rPr>
         <w:t>DetalleExcursion</w:t>
       </w:r>
+      <w:proofErr w:type="spellEnd"/>
       <w:r>
         <w:rPr>
           <w:rFonts w:ascii="Times New Roman" w:hAnsi="Times New Roman" w:cs="Times New Roman"/>
@@ -1830,6 +2398,8 @@
         </w:rPr>
         <w:t xml:space="preserve"> a través de la variable </w:t>
       </w:r>
+      <w:proofErr w:type="spellStart"/>
+      <w:proofErr w:type="gramStart"/>
       <w:r>
         <w:rPr>
           <w:rFonts w:ascii="Times New Roman" w:hAnsi="Times New Roman" w:cs="Times New Roman"/>
@@ -1839,17 +2409,44 @@
           <w:szCs w:val="24"/>
           <w:lang w:val="es-ES"/>
         </w:rPr>
-        <w:t>this.props.route.params</w:t>
-      </w:r>
-      <w:r>
-        <w:rPr>
-          <w:rFonts w:ascii="Times New Roman" w:hAnsi="Times New Roman" w:cs="Times New Roman"/>
+        <w:t>this.props</w:t>
+      </w:r>
+      <w:proofErr w:type="gramEnd"/>
+      <w:r>
+        <w:rPr>
+          <w:rFonts w:ascii="Times New Roman" w:hAnsi="Times New Roman" w:cs="Times New Roman"/>
+          <w:i/>
+          <w:iCs/>
           <w:sz w:val="24"/>
           <w:szCs w:val="24"/>
           <w:lang w:val="es-ES"/>
         </w:rPr>
+        <w:t>.</w:t>
+      </w:r>
+      <w:proofErr w:type="gramStart"/>
+      <w:r>
+        <w:rPr>
+          <w:rFonts w:ascii="Times New Roman" w:hAnsi="Times New Roman" w:cs="Times New Roman"/>
+          <w:i/>
+          <w:iCs/>
+          <w:sz w:val="24"/>
+          <w:szCs w:val="24"/>
+          <w:lang w:val="es-ES"/>
+        </w:rPr>
+        <w:t>route.params</w:t>
+      </w:r>
+      <w:proofErr w:type="spellEnd"/>
+      <w:proofErr w:type="gramEnd"/>
+      <w:r>
+        <w:rPr>
+          <w:rFonts w:ascii="Times New Roman" w:hAnsi="Times New Roman" w:cs="Times New Roman"/>
+          <w:sz w:val="24"/>
+          <w:szCs w:val="24"/>
+          <w:lang w:val="es-ES"/>
+        </w:rPr>
         <w:t xml:space="preserve">, donde se recibe el JSON argumento de la función </w:t>
       </w:r>
+      <w:proofErr w:type="spellStart"/>
       <w:r>
         <w:rPr>
           <w:rFonts w:ascii="Times New Roman" w:hAnsi="Times New Roman" w:cs="Times New Roman"/>
@@ -1861,6 +2458,7 @@
         </w:rPr>
         <w:t>navigate</w:t>
       </w:r>
+      <w:proofErr w:type="spellEnd"/>
     </w:p>
     <w:p>
       <w:pPr>
@@ -1886,6 +2484,7 @@
         </w:rPr>
         <w:t xml:space="preserve">La función </w:t>
       </w:r>
+      <w:proofErr w:type="spellStart"/>
       <w:r>
         <w:rPr>
           <w:rFonts w:ascii="Times New Roman" w:hAnsi="Times New Roman" w:cs="Times New Roman"/>
@@ -1897,6 +2496,7 @@
         </w:rPr>
         <w:t>navigate</w:t>
       </w:r>
+      <w:proofErr w:type="spellEnd"/>
       <w:r>
         <w:rPr>
           <w:rFonts w:ascii="Times New Roman" w:hAnsi="Times New Roman" w:cs="Times New Roman"/>
@@ -1906,6 +2506,8 @@
         </w:rPr>
         <w:t xml:space="preserve"> se recibe en el calendario como </w:t>
       </w:r>
+      <w:proofErr w:type="spellStart"/>
+      <w:proofErr w:type="gramStart"/>
       <w:r>
         <w:rPr>
           <w:rFonts w:ascii="Times New Roman" w:hAnsi="Times New Roman" w:cs="Times New Roman"/>
@@ -1915,17 +2517,32 @@
           <w:szCs w:val="24"/>
           <w:lang w:val="es-ES"/>
         </w:rPr>
-        <w:t>this.props.navigation</w:t>
-      </w:r>
-      <w:r>
-        <w:rPr>
-          <w:rFonts w:ascii="Times New Roman" w:hAnsi="Times New Roman" w:cs="Times New Roman"/>
+        <w:t>this.props</w:t>
+      </w:r>
+      <w:proofErr w:type="gramEnd"/>
+      <w:r>
+        <w:rPr>
+          <w:rFonts w:ascii="Times New Roman" w:hAnsi="Times New Roman" w:cs="Times New Roman"/>
+          <w:i/>
+          <w:iCs/>
           <w:sz w:val="24"/>
           <w:szCs w:val="24"/>
           <w:lang w:val="es-ES"/>
         </w:rPr>
+        <w:t>.navigation</w:t>
+      </w:r>
+      <w:proofErr w:type="spellEnd"/>
+      <w:r>
+        <w:rPr>
+          <w:rFonts w:ascii="Times New Roman" w:hAnsi="Times New Roman" w:cs="Times New Roman"/>
+          <w:sz w:val="24"/>
+          <w:szCs w:val="24"/>
+          <w:lang w:val="es-ES"/>
+        </w:rPr>
         <w:t xml:space="preserve">, mientras que los parámetros de ruta se reciben en el detalle como </w:t>
       </w:r>
+      <w:proofErr w:type="spellStart"/>
+      <w:proofErr w:type="gramStart"/>
       <w:r>
         <w:rPr>
           <w:rFonts w:ascii="Times New Roman" w:hAnsi="Times New Roman" w:cs="Times New Roman"/>
@@ -1935,8 +2552,34 @@
           <w:szCs w:val="24"/>
           <w:lang w:val="es-ES"/>
         </w:rPr>
-        <w:t>this.props.route.params</w:t>
-      </w:r>
+        <w:t>this.props</w:t>
+      </w:r>
+      <w:proofErr w:type="gramEnd"/>
+      <w:r>
+        <w:rPr>
+          <w:rFonts w:ascii="Times New Roman" w:hAnsi="Times New Roman" w:cs="Times New Roman"/>
+          <w:i/>
+          <w:iCs/>
+          <w:sz w:val="24"/>
+          <w:szCs w:val="24"/>
+          <w:lang w:val="es-ES"/>
+        </w:rPr>
+        <w:t>.</w:t>
+      </w:r>
+      <w:proofErr w:type="gramStart"/>
+      <w:r>
+        <w:rPr>
+          <w:rFonts w:ascii="Times New Roman" w:hAnsi="Times New Roman" w:cs="Times New Roman"/>
+          <w:i/>
+          <w:iCs/>
+          <w:sz w:val="24"/>
+          <w:szCs w:val="24"/>
+          <w:lang w:val="es-ES"/>
+        </w:rPr>
+        <w:t>route.params</w:t>
+      </w:r>
+      <w:proofErr w:type="spellEnd"/>
+      <w:proofErr w:type="gramEnd"/>
     </w:p>
     <w:p>
       <w:pPr>
@@ -1978,6 +2621,7 @@
         </w:rPr>
         <w:t xml:space="preserve">Se ha visto cómo hacer navegación entre vistas con el componente </w:t>
       </w:r>
+      <w:proofErr w:type="spellStart"/>
       <w:r>
         <w:rPr>
           <w:rFonts w:ascii="Times New Roman" w:hAnsi="Times New Roman" w:cs="Times New Roman"/>
@@ -1988,6 +2632,7 @@
         </w:rPr>
         <w:t>StackNavigator</w:t>
       </w:r>
+      <w:proofErr w:type="spellEnd"/>
     </w:p>
     <w:p>
       <w:pPr>
@@ -2040,14 +2685,34 @@
         </w:rPr>
         <w:t xml:space="preserve">: </w:t>
       </w:r>
+      <w:proofErr w:type="spellStart"/>
       <w:r>
         <w:rPr>
           <w:rFonts w:ascii="Times New Roman" w:hAnsi="Times New Roman" w:cs="Times New Roman"/>
           <w:sz w:val="32"/>
           <w:szCs w:val="32"/>
         </w:rPr>
-        <w:t>Drawer Navigation</w:t>
-      </w:r>
+        <w:t>Drawer</w:t>
+      </w:r>
+      <w:proofErr w:type="spellEnd"/>
+      <w:r>
+        <w:rPr>
+          <w:rFonts w:ascii="Times New Roman" w:hAnsi="Times New Roman" w:cs="Times New Roman"/>
+          <w:sz w:val="32"/>
+          <w:szCs w:val="32"/>
+        </w:rPr>
+        <w:t xml:space="preserve"> </w:t>
+      </w:r>
+      <w:proofErr w:type="spellStart"/>
+      <w:r>
+        <w:rPr>
+          <w:rFonts w:ascii="Times New Roman" w:hAnsi="Times New Roman" w:cs="Times New Roman"/>
+          <w:sz w:val="32"/>
+          <w:szCs w:val="32"/>
+        </w:rPr>
+        <w:t>Navigation</w:t>
+      </w:r>
+      <w:proofErr w:type="spellEnd"/>
     </w:p>
     <w:p>
       <w:pPr>
@@ -2117,6 +2782,7 @@
         </w:rPr>
         <w:t xml:space="preserve">Se han instalado las librerías necesarias para hacer la navegación con </w:t>
       </w:r>
+      <w:proofErr w:type="spellStart"/>
       <w:r>
         <w:rPr>
           <w:rFonts w:ascii="Times New Roman" w:hAnsi="Times New Roman" w:cs="Times New Roman"/>
@@ -2127,6 +2793,7 @@
         </w:rPr>
         <w:t>drawers</w:t>
       </w:r>
+      <w:proofErr w:type="spellEnd"/>
     </w:p>
     <w:p>
       <w:pPr>
@@ -2150,6 +2817,7 @@
         </w:rPr>
         <w:t xml:space="preserve">Se han descargados los archivos de </w:t>
       </w:r>
+      <w:proofErr w:type="spellStart"/>
       <w:r>
         <w:rPr>
           <w:rFonts w:ascii="Times New Roman" w:hAnsi="Times New Roman" w:cs="Times New Roman"/>
@@ -2160,6 +2828,7 @@
         </w:rPr>
         <w:t>HomeComponent</w:t>
       </w:r>
+      <w:proofErr w:type="spellEnd"/>
       <w:r>
         <w:rPr>
           <w:rFonts w:ascii="Times New Roman" w:hAnsi="Times New Roman" w:cs="Times New Roman"/>
@@ -2191,6 +2860,7 @@
         </w:rPr>
         <w:t xml:space="preserve">Se ha modificado el componente </w:t>
       </w:r>
+      <w:proofErr w:type="spellStart"/>
       <w:r>
         <w:rPr>
           <w:rFonts w:ascii="Times New Roman" w:hAnsi="Times New Roman" w:cs="Times New Roman"/>
@@ -2201,6 +2871,7 @@
         </w:rPr>
         <w:t>CampobaseComponent</w:t>
       </w:r>
+      <w:proofErr w:type="spellEnd"/>
       <w:r>
         <w:rPr>
           <w:rFonts w:ascii="Times New Roman" w:hAnsi="Times New Roman" w:cs="Times New Roman"/>
@@ -2209,6 +2880,7 @@
         </w:rPr>
         <w:t xml:space="preserve"> para permitir la navegación con </w:t>
       </w:r>
+      <w:proofErr w:type="spellStart"/>
       <w:r>
         <w:rPr>
           <w:rFonts w:ascii="Times New Roman" w:hAnsi="Times New Roman" w:cs="Times New Roman"/>
@@ -2219,6 +2891,7 @@
         </w:rPr>
         <w:t>drawers</w:t>
       </w:r>
+      <w:proofErr w:type="spellEnd"/>
       <w:r>
         <w:rPr>
           <w:rFonts w:ascii="Times New Roman" w:hAnsi="Times New Roman" w:cs="Times New Roman"/>
@@ -2250,6 +2923,7 @@
         </w:rPr>
         <w:t xml:space="preserve">Se ha añadido otro navegador de </w:t>
       </w:r>
+      <w:proofErr w:type="spellStart"/>
       <w:r>
         <w:rPr>
           <w:rFonts w:ascii="Times New Roman" w:hAnsi="Times New Roman" w:cs="Times New Roman"/>
@@ -2260,6 +2934,7 @@
         </w:rPr>
         <w:t>Stacks</w:t>
       </w:r>
+      <w:proofErr w:type="spellEnd"/>
       <w:r>
         <w:rPr>
           <w:rFonts w:ascii="Times New Roman" w:hAnsi="Times New Roman" w:cs="Times New Roman"/>
@@ -2268,6 +2943,7 @@
         </w:rPr>
         <w:t xml:space="preserve">, </w:t>
       </w:r>
+      <w:proofErr w:type="spellStart"/>
       <w:r>
         <w:rPr>
           <w:rFonts w:ascii="Times New Roman" w:hAnsi="Times New Roman" w:cs="Times New Roman"/>
@@ -2278,6 +2954,7 @@
         </w:rPr>
         <w:t>HomeNavigator</w:t>
       </w:r>
+      <w:proofErr w:type="spellEnd"/>
     </w:p>
     <w:p>
       <w:pPr>
@@ -2301,6 +2978,7 @@
         </w:rPr>
         <w:t xml:space="preserve">Se ha creado un nuevo navegador, </w:t>
       </w:r>
+      <w:proofErr w:type="spellStart"/>
       <w:r>
         <w:rPr>
           <w:rFonts w:ascii="Times New Roman" w:hAnsi="Times New Roman" w:cs="Times New Roman"/>
@@ -2311,6 +2989,7 @@
         </w:rPr>
         <w:t>DrawerNavigator</w:t>
       </w:r>
+      <w:proofErr w:type="spellEnd"/>
     </w:p>
     <w:p>
       <w:pPr>
@@ -2352,6 +3031,7 @@
         </w:rPr>
         <w:t xml:space="preserve">Se ha visto cómo hacer navegación entre vistas con el componente </w:t>
       </w:r>
+      <w:proofErr w:type="spellStart"/>
       <w:r>
         <w:rPr>
           <w:rFonts w:ascii="Times New Roman" w:hAnsi="Times New Roman" w:cs="Times New Roman"/>
@@ -2362,6 +3042,7 @@
         </w:rPr>
         <w:t>DrawerNavigator</w:t>
       </w:r>
+      <w:proofErr w:type="spellEnd"/>
       <w:r>
         <w:rPr>
           <w:rFonts w:ascii="Times New Roman" w:hAnsi="Times New Roman" w:cs="Times New Roman"/>
@@ -2370,6 +3051,7 @@
         </w:rPr>
         <w:t xml:space="preserve">, de una manera extremadamente similar a </w:t>
       </w:r>
+      <w:proofErr w:type="spellStart"/>
       <w:r>
         <w:rPr>
           <w:rFonts w:ascii="Times New Roman" w:hAnsi="Times New Roman" w:cs="Times New Roman"/>
@@ -2380,6 +3062,7 @@
         </w:rPr>
         <w:t>StackNavigator</w:t>
       </w:r>
+      <w:proofErr w:type="spellEnd"/>
     </w:p>
     <w:p>
       <w:pPr>
@@ -2403,16 +3086,40 @@
         </w:rPr>
         <w:t xml:space="preserve">Para forzar actualizaciones de la aplicación en el móvil, usar la opción de </w:t>
       </w:r>
-      <w:r>
-        <w:rPr>
-          <w:rFonts w:ascii="Times New Roman" w:hAnsi="Times New Roman" w:cs="Times New Roman"/>
-          <w:i/>
-          <w:iCs/>
-          <w:sz w:val="24"/>
-          <w:szCs w:val="24"/>
-        </w:rPr>
-        <w:t>reload app</w:t>
-      </w:r>
+      <w:proofErr w:type="spellStart"/>
+      <w:r>
+        <w:rPr>
+          <w:rFonts w:ascii="Times New Roman" w:hAnsi="Times New Roman" w:cs="Times New Roman"/>
+          <w:i/>
+          <w:iCs/>
+          <w:sz w:val="24"/>
+          <w:szCs w:val="24"/>
+        </w:rPr>
+        <w:t>reload</w:t>
+      </w:r>
+      <w:proofErr w:type="spellEnd"/>
+      <w:r>
+        <w:rPr>
+          <w:rFonts w:ascii="Times New Roman" w:hAnsi="Times New Roman" w:cs="Times New Roman"/>
+          <w:i/>
+          <w:iCs/>
+          <w:sz w:val="24"/>
+          <w:szCs w:val="24"/>
+        </w:rPr>
+        <w:t xml:space="preserve"> </w:t>
+      </w:r>
+      <w:proofErr w:type="gramStart"/>
+      <w:r>
+        <w:rPr>
+          <w:rFonts w:ascii="Times New Roman" w:hAnsi="Times New Roman" w:cs="Times New Roman"/>
+          <w:i/>
+          <w:iCs/>
+          <w:sz w:val="24"/>
+          <w:szCs w:val="24"/>
+        </w:rPr>
+        <w:t>app</w:t>
+      </w:r>
+      <w:proofErr w:type="gramEnd"/>
       <w:r>
         <w:rPr>
           <w:rFonts w:ascii="Times New Roman" w:hAnsi="Times New Roman" w:cs="Times New Roman"/>
@@ -2598,6 +3305,7 @@
         </w:rPr>
         <w:t xml:space="preserve">Se han creado los componentes de clase </w:t>
       </w:r>
+      <w:proofErr w:type="spellStart"/>
       <w:r>
         <w:rPr>
           <w:rFonts w:ascii="Times New Roman" w:hAnsi="Times New Roman" w:cs="Times New Roman"/>
@@ -2608,6 +3316,7 @@
         </w:rPr>
         <w:t>ContactoComponent</w:t>
       </w:r>
+      <w:proofErr w:type="spellEnd"/>
       <w:r>
         <w:rPr>
           <w:rFonts w:ascii="Times New Roman" w:hAnsi="Times New Roman" w:cs="Times New Roman"/>
@@ -2616,6 +3325,7 @@
         </w:rPr>
         <w:t xml:space="preserve"> y </w:t>
       </w:r>
+      <w:proofErr w:type="spellStart"/>
       <w:r>
         <w:rPr>
           <w:rFonts w:ascii="Times New Roman" w:hAnsi="Times New Roman" w:cs="Times New Roman"/>
@@ -2626,6 +3336,7 @@
         </w:rPr>
         <w:t>QuienesSomosComponent</w:t>
       </w:r>
+      <w:proofErr w:type="spellEnd"/>
     </w:p>
     <w:p>
       <w:pPr>
@@ -2649,6 +3360,7 @@
         </w:rPr>
         <w:t xml:space="preserve">Se han creado los componentes funcionales </w:t>
       </w:r>
+      <w:proofErr w:type="spellStart"/>
       <w:r>
         <w:rPr>
           <w:rFonts w:ascii="Times New Roman" w:hAnsi="Times New Roman" w:cs="Times New Roman"/>
@@ -2659,6 +3371,7 @@
         </w:rPr>
         <w:t>RenderItem</w:t>
       </w:r>
+      <w:proofErr w:type="spellEnd"/>
       <w:r>
         <w:rPr>
           <w:rFonts w:ascii="Times New Roman" w:hAnsi="Times New Roman" w:cs="Times New Roman"/>
@@ -2700,6 +3413,7 @@
         </w:rPr>
         <w:t xml:space="preserve">Se ha actualizado el navegador </w:t>
       </w:r>
+      <w:proofErr w:type="spellStart"/>
       <w:r>
         <w:rPr>
           <w:rFonts w:ascii="Times New Roman" w:hAnsi="Times New Roman" w:cs="Times New Roman"/>
@@ -2710,6 +3424,7 @@
         </w:rPr>
         <w:t>DrawerNavegador</w:t>
       </w:r>
+      <w:proofErr w:type="spellEnd"/>
       <w:r>
         <w:rPr>
           <w:rFonts w:ascii="Times New Roman" w:hAnsi="Times New Roman" w:cs="Times New Roman"/>
@@ -2741,6 +3456,7 @@
         </w:rPr>
         <w:t xml:space="preserve">Se han creado los navegadores </w:t>
       </w:r>
+      <w:proofErr w:type="spellStart"/>
       <w:r>
         <w:rPr>
           <w:rFonts w:ascii="Times New Roman" w:hAnsi="Times New Roman" w:cs="Times New Roman"/>
@@ -2751,6 +3467,7 @@
         </w:rPr>
         <w:t>ContactoNavegador</w:t>
       </w:r>
+      <w:proofErr w:type="spellEnd"/>
       <w:r>
         <w:rPr>
           <w:rFonts w:ascii="Times New Roman" w:hAnsi="Times New Roman" w:cs="Times New Roman"/>
@@ -2759,6 +3476,7 @@
         </w:rPr>
         <w:t xml:space="preserve"> y </w:t>
       </w:r>
+      <w:proofErr w:type="spellStart"/>
       <w:r>
         <w:rPr>
           <w:rFonts w:ascii="Times New Roman" w:hAnsi="Times New Roman" w:cs="Times New Roman"/>
@@ -2769,6 +3487,7 @@
         </w:rPr>
         <w:t>QuienesSomosNavegador</w:t>
       </w:r>
+      <w:proofErr w:type="spellEnd"/>
       <w:r>
         <w:rPr>
           <w:rFonts w:ascii="Times New Roman" w:hAnsi="Times New Roman" w:cs="Times New Roman"/>
@@ -2800,6 +3519,7 @@
         </w:rPr>
         <w:t xml:space="preserve">Se han creado y aplicado hojas de estilos para mostrar el título de las </w:t>
       </w:r>
+      <w:proofErr w:type="spellStart"/>
       <w:r>
         <w:rPr>
           <w:rFonts w:ascii="Times New Roman" w:hAnsi="Times New Roman" w:cs="Times New Roman"/>
@@ -2810,6 +3530,7 @@
         </w:rPr>
         <w:t>Cards</w:t>
       </w:r>
+      <w:proofErr w:type="spellEnd"/>
       <w:r>
         <w:rPr>
           <w:rFonts w:ascii="Times New Roman" w:hAnsi="Times New Roman" w:cs="Times New Roman"/>
@@ -2818,6 +3539,7 @@
         </w:rPr>
         <w:t xml:space="preserve"> en </w:t>
       </w:r>
+      <w:proofErr w:type="spellStart"/>
       <w:r>
         <w:rPr>
           <w:rFonts w:ascii="Times New Roman" w:hAnsi="Times New Roman" w:cs="Times New Roman"/>
@@ -2828,6 +3550,7 @@
         </w:rPr>
         <w:t>HomeComponent</w:t>
       </w:r>
+      <w:proofErr w:type="spellEnd"/>
       <w:r>
         <w:rPr>
           <w:rFonts w:ascii="Times New Roman" w:hAnsi="Times New Roman" w:cs="Times New Roman"/>
@@ -2836,6 +3559,7 @@
         </w:rPr>
         <w:t xml:space="preserve"> y </w:t>
       </w:r>
+      <w:proofErr w:type="spellStart"/>
       <w:r>
         <w:rPr>
           <w:rFonts w:ascii="Times New Roman" w:hAnsi="Times New Roman" w:cs="Times New Roman"/>
@@ -2846,6 +3570,7 @@
         </w:rPr>
         <w:t>DetalleExcursionComponent</w:t>
       </w:r>
+      <w:proofErr w:type="spellEnd"/>
       <w:r>
         <w:rPr>
           <w:rFonts w:ascii="Times New Roman" w:hAnsi="Times New Roman" w:cs="Times New Roman"/>
@@ -2918,6 +3643,7 @@
         </w:rPr>
         <w:t xml:space="preserve">Para anidar elementos que incorporan un </w:t>
       </w:r>
+      <w:proofErr w:type="spellStart"/>
       <w:r>
         <w:rPr>
           <w:rFonts w:ascii="Times New Roman" w:hAnsi="Times New Roman" w:cs="Times New Roman"/>
@@ -2928,6 +3654,7 @@
         </w:rPr>
         <w:t>scroll</w:t>
       </w:r>
+      <w:proofErr w:type="spellEnd"/>
       <w:r>
         <w:rPr>
           <w:rFonts w:ascii="Times New Roman" w:hAnsi="Times New Roman" w:cs="Times New Roman"/>
@@ -2936,6 +3663,7 @@
         </w:rPr>
         <w:t xml:space="preserve">, como un </w:t>
       </w:r>
+      <w:proofErr w:type="spellStart"/>
       <w:r>
         <w:rPr>
           <w:rFonts w:ascii="Times New Roman" w:hAnsi="Times New Roman" w:cs="Times New Roman"/>
@@ -2946,6 +3674,7 @@
         </w:rPr>
         <w:t>FlatList</w:t>
       </w:r>
+      <w:proofErr w:type="spellEnd"/>
       <w:r>
         <w:rPr>
           <w:rFonts w:ascii="Times New Roman" w:hAnsi="Times New Roman" w:cs="Times New Roman"/>
@@ -2954,6 +3683,7 @@
         </w:rPr>
         <w:t xml:space="preserve"> en un </w:t>
       </w:r>
+      <w:proofErr w:type="spellStart"/>
       <w:r>
         <w:rPr>
           <w:rFonts w:ascii="Times New Roman" w:hAnsi="Times New Roman" w:cs="Times New Roman"/>
@@ -2964,6 +3694,7 @@
         </w:rPr>
         <w:t>ScrollView</w:t>
       </w:r>
+      <w:proofErr w:type="spellEnd"/>
       <w:r>
         <w:rPr>
           <w:rFonts w:ascii="Times New Roman" w:hAnsi="Times New Roman" w:cs="Times New Roman"/>
@@ -2990,6 +3721,7 @@
         </w:rPr>
         <w:t xml:space="preserve"> algún campo </w:t>
       </w:r>
+      <w:proofErr w:type="spellStart"/>
       <w:r>
         <w:rPr>
           <w:rFonts w:ascii="Times New Roman" w:hAnsi="Times New Roman" w:cs="Times New Roman"/>
@@ -3000,6 +3732,7 @@
         </w:rPr>
         <w:t>scrollEnabled</w:t>
       </w:r>
+      <w:proofErr w:type="spellEnd"/>
     </w:p>
     <w:p>
       <w:pPr>
@@ -3179,6 +3912,7 @@
         </w:rPr>
         <w:t xml:space="preserve"> al directorio </w:t>
       </w:r>
+      <w:proofErr w:type="spellStart"/>
       <w:r>
         <w:rPr>
           <w:rFonts w:ascii="Times New Roman" w:hAnsi="Times New Roman" w:cs="Times New Roman"/>
@@ -3189,6 +3923,7 @@
         </w:rPr>
         <w:t>comun</w:t>
       </w:r>
+      <w:proofErr w:type="spellEnd"/>
     </w:p>
     <w:p>
       <w:pPr>
@@ -3230,6 +3965,7 @@
         </w:rPr>
         <w:t xml:space="preserve">, una nueva </w:t>
       </w:r>
+      <w:proofErr w:type="spellStart"/>
       <w:r>
         <w:rPr>
           <w:rFonts w:ascii="Times New Roman" w:hAnsi="Times New Roman" w:cs="Times New Roman"/>
@@ -3240,6 +3976,7 @@
         </w:rPr>
         <w:t>Card</w:t>
       </w:r>
+      <w:proofErr w:type="spellEnd"/>
       <w:r>
         <w:rPr>
           <w:rFonts w:ascii="Times New Roman" w:hAnsi="Times New Roman" w:cs="Times New Roman"/>
@@ -3389,6 +4126,7 @@
         </w:rPr>
         <w:t xml:space="preserve">Hay que tener mucho cuidado con qué elementos son capaces de acceder a la variable </w:t>
       </w:r>
+      <w:proofErr w:type="spellStart"/>
       <w:r>
         <w:rPr>
           <w:rFonts w:ascii="Times New Roman" w:hAnsi="Times New Roman" w:cs="Times New Roman"/>
@@ -3399,6 +4137,7 @@
         </w:rPr>
         <w:t>navigation</w:t>
       </w:r>
+      <w:proofErr w:type="spellEnd"/>
       <w:r>
         <w:rPr>
           <w:rFonts w:ascii="Times New Roman" w:hAnsi="Times New Roman" w:cs="Times New Roman"/>
@@ -3536,6 +4275,7 @@
         </w:rPr>
         <w:t xml:space="preserve">Se ha copiado la estructura de ficheros del directorio </w:t>
       </w:r>
+      <w:proofErr w:type="spellStart"/>
       <w:r>
         <w:rPr>
           <w:rFonts w:ascii="Times New Roman" w:hAnsi="Times New Roman" w:cs="Times New Roman"/>
@@ -3546,14 +4286,25 @@
         </w:rPr>
         <w:t>comun</w:t>
       </w:r>
-      <w:r>
-        <w:rPr>
-          <w:rFonts w:ascii="Times New Roman" w:hAnsi="Times New Roman" w:cs="Times New Roman"/>
-          <w:sz w:val="24"/>
-          <w:szCs w:val="24"/>
-        </w:rPr>
-        <w:t>, tal y como se proporciona desde MiAulario</w:t>
-      </w:r>
+      <w:proofErr w:type="spellEnd"/>
+      <w:r>
+        <w:rPr>
+          <w:rFonts w:ascii="Times New Roman" w:hAnsi="Times New Roman" w:cs="Times New Roman"/>
+          <w:sz w:val="24"/>
+          <w:szCs w:val="24"/>
+        </w:rPr>
+        <w:t xml:space="preserve">, tal y como se proporciona desde </w:t>
+      </w:r>
+      <w:proofErr w:type="spellStart"/>
+      <w:r>
+        <w:rPr>
+          <w:rFonts w:ascii="Times New Roman" w:hAnsi="Times New Roman" w:cs="Times New Roman"/>
+          <w:sz w:val="24"/>
+          <w:szCs w:val="24"/>
+        </w:rPr>
+        <w:t>MiAulario</w:t>
+      </w:r>
+      <w:proofErr w:type="spellEnd"/>
     </w:p>
     <w:p>
       <w:pPr>
@@ -3577,15 +4328,27 @@
         </w:rPr>
         <w:t xml:space="preserve">Se ha instalado la librería </w:t>
       </w:r>
-      <w:r>
-        <w:rPr>
-          <w:rFonts w:ascii="Times New Roman" w:hAnsi="Times New Roman" w:cs="Times New Roman"/>
-          <w:i/>
-          <w:iCs/>
-          <w:sz w:val="24"/>
-          <w:szCs w:val="24"/>
-        </w:rPr>
-        <w:t>json-server</w:t>
+      <w:proofErr w:type="spellStart"/>
+      <w:r>
+        <w:rPr>
+          <w:rFonts w:ascii="Times New Roman" w:hAnsi="Times New Roman" w:cs="Times New Roman"/>
+          <w:i/>
+          <w:iCs/>
+          <w:sz w:val="24"/>
+          <w:szCs w:val="24"/>
+        </w:rPr>
+        <w:t>json</w:t>
+      </w:r>
+      <w:proofErr w:type="spellEnd"/>
+      <w:r>
+        <w:rPr>
+          <w:rFonts w:ascii="Times New Roman" w:hAnsi="Times New Roman" w:cs="Times New Roman"/>
+          <w:i/>
+          <w:iCs/>
+          <w:sz w:val="24"/>
+          <w:szCs w:val="24"/>
+        </w:rPr>
+        <w:t>-server</w:t>
       </w:r>
     </w:p>
     <w:p>
@@ -3841,41 +4604,61 @@
         </w:rPr>
         <w:t xml:space="preserve">: </w:t>
       </w:r>
+      <w:proofErr w:type="spellStart"/>
       <w:r>
         <w:rPr>
           <w:rFonts w:ascii="Times New Roman" w:hAnsi="Times New Roman" w:cs="Times New Roman"/>
           <w:sz w:val="32"/>
           <w:szCs w:val="32"/>
         </w:rPr>
-        <w:t>Redux y Thunk</w:t>
-      </w:r>
-    </w:p>
-    <w:p>
-      <w:pPr>
-        <w:jc w:val="both"/>
-        <w:rPr>
-          <w:rFonts w:ascii="Times New Roman" w:hAnsi="Times New Roman" w:cs="Times New Roman"/>
-          <w:sz w:val="24"/>
-          <w:szCs w:val="24"/>
-        </w:rPr>
-      </w:pPr>
-    </w:p>
-    <w:p>
-      <w:pPr>
-        <w:jc w:val="both"/>
-        <w:rPr>
-          <w:rFonts w:ascii="Times New Roman" w:hAnsi="Times New Roman" w:cs="Times New Roman"/>
-          <w:sz w:val="24"/>
-          <w:szCs w:val="24"/>
-        </w:rPr>
-      </w:pPr>
-      <w:r>
-        <w:rPr>
-          <w:rFonts w:ascii="Times New Roman" w:hAnsi="Times New Roman" w:cs="Times New Roman"/>
-          <w:sz w:val="24"/>
-          <w:szCs w:val="24"/>
-        </w:rPr>
-        <w:t xml:space="preserve">Tiempo invertido en el ejercicio: de momento, </w:t>
+        <w:t>Redux</w:t>
+      </w:r>
+      <w:proofErr w:type="spellEnd"/>
+      <w:r>
+        <w:rPr>
+          <w:rFonts w:ascii="Times New Roman" w:hAnsi="Times New Roman" w:cs="Times New Roman"/>
+          <w:sz w:val="32"/>
+          <w:szCs w:val="32"/>
+        </w:rPr>
+        <w:t xml:space="preserve"> y </w:t>
+      </w:r>
+      <w:proofErr w:type="spellStart"/>
+      <w:r>
+        <w:rPr>
+          <w:rFonts w:ascii="Times New Roman" w:hAnsi="Times New Roman" w:cs="Times New Roman"/>
+          <w:sz w:val="32"/>
+          <w:szCs w:val="32"/>
+        </w:rPr>
+        <w:t>Thunk</w:t>
+      </w:r>
+      <w:proofErr w:type="spellEnd"/>
+    </w:p>
+    <w:p>
+      <w:pPr>
+        <w:jc w:val="both"/>
+        <w:rPr>
+          <w:rFonts w:ascii="Times New Roman" w:hAnsi="Times New Roman" w:cs="Times New Roman"/>
+          <w:sz w:val="24"/>
+          <w:szCs w:val="24"/>
+        </w:rPr>
+      </w:pPr>
+    </w:p>
+    <w:p>
+      <w:pPr>
+        <w:jc w:val="both"/>
+        <w:rPr>
+          <w:rFonts w:ascii="Times New Roman" w:hAnsi="Times New Roman" w:cs="Times New Roman"/>
+          <w:sz w:val="24"/>
+          <w:szCs w:val="24"/>
+        </w:rPr>
+      </w:pPr>
+      <w:r>
+        <w:rPr>
+          <w:rFonts w:ascii="Times New Roman" w:hAnsi="Times New Roman" w:cs="Times New Roman"/>
+          <w:sz w:val="24"/>
+          <w:szCs w:val="24"/>
+        </w:rPr>
+        <w:t xml:space="preserve">Tiempo invertido en el ejercicio: </w:t>
       </w:r>
       <w:r>
         <w:rPr>
@@ -3932,8 +4715,36 @@
           <w:sz w:val="24"/>
           <w:szCs w:val="24"/>
         </w:rPr>
-        <w:t>Se han instalado las librerías necesarias para las extensiones de Redux y Thunk</w:t>
-      </w:r>
+        <w:t xml:space="preserve">Se han instalado las librerías necesarias para las extensiones de </w:t>
+      </w:r>
+      <w:proofErr w:type="spellStart"/>
+      <w:r>
+        <w:rPr>
+          <w:rFonts w:ascii="Times New Roman" w:hAnsi="Times New Roman" w:cs="Times New Roman"/>
+          <w:sz w:val="24"/>
+          <w:szCs w:val="24"/>
+        </w:rPr>
+        <w:t>Redux</w:t>
+      </w:r>
+      <w:proofErr w:type="spellEnd"/>
+      <w:r>
+        <w:rPr>
+          <w:rFonts w:ascii="Times New Roman" w:hAnsi="Times New Roman" w:cs="Times New Roman"/>
+          <w:sz w:val="24"/>
+          <w:szCs w:val="24"/>
+        </w:rPr>
+        <w:t xml:space="preserve"> y </w:t>
+      </w:r>
+      <w:proofErr w:type="spellStart"/>
+      <w:r>
+        <w:rPr>
+          <w:rFonts w:ascii="Times New Roman" w:hAnsi="Times New Roman" w:cs="Times New Roman"/>
+          <w:sz w:val="24"/>
+          <w:szCs w:val="24"/>
+        </w:rPr>
+        <w:t>Thunk</w:t>
+      </w:r>
+      <w:proofErr w:type="spellEnd"/>
     </w:p>
     <w:p>
       <w:pPr>
@@ -3975,6 +4786,7 @@
         </w:rPr>
         <w:t xml:space="preserve"> y se han incluido los archivos correspondientes a los </w:t>
       </w:r>
+      <w:proofErr w:type="spellStart"/>
       <w:r>
         <w:rPr>
           <w:rFonts w:ascii="Times New Roman" w:hAnsi="Times New Roman" w:cs="Times New Roman"/>
@@ -3985,6 +4797,7 @@
         </w:rPr>
         <w:t>reducers</w:t>
       </w:r>
+      <w:proofErr w:type="spellEnd"/>
       <w:r>
         <w:rPr>
           <w:rFonts w:ascii="Times New Roman" w:hAnsi="Times New Roman" w:cs="Times New Roman"/>
@@ -4034,6 +4847,7 @@
         </w:rPr>
         <w:t xml:space="preserve"> en un </w:t>
       </w:r>
+      <w:proofErr w:type="spellStart"/>
       <w:r>
         <w:rPr>
           <w:rFonts w:ascii="Times New Roman" w:hAnsi="Times New Roman" w:cs="Times New Roman"/>
@@ -4044,6 +4858,7 @@
         </w:rPr>
         <w:t>Provider</w:t>
       </w:r>
+      <w:proofErr w:type="spellEnd"/>
       <w:r>
         <w:rPr>
           <w:rFonts w:ascii="Times New Roman" w:hAnsi="Times New Roman" w:cs="Times New Roman"/>
@@ -4117,6 +4932,7 @@
         </w:rPr>
         <w:t xml:space="preserve">Se han preparado las acciones </w:t>
       </w:r>
+      <w:proofErr w:type="spellStart"/>
       <w:r>
         <w:rPr>
           <w:rFonts w:ascii="Times New Roman" w:hAnsi="Times New Roman" w:cs="Times New Roman"/>
@@ -4127,6 +4943,7 @@
         </w:rPr>
         <w:t>fetch</w:t>
       </w:r>
+      <w:proofErr w:type="spellEnd"/>
       <w:r>
         <w:rPr>
           <w:rFonts w:ascii="Times New Roman" w:hAnsi="Times New Roman" w:cs="Times New Roman"/>
@@ -4233,7 +5050,43 @@
           <w:sz w:val="24"/>
           <w:szCs w:val="24"/>
         </w:rPr>
-        <w:t>Se han implementado Redux y Thunk en la aplicación</w:t>
+        <w:t xml:space="preserve">Se han implementado </w:t>
+      </w:r>
+      <w:proofErr w:type="spellStart"/>
+      <w:r>
+        <w:rPr>
+          <w:rFonts w:ascii="Times New Roman" w:hAnsi="Times New Roman" w:cs="Times New Roman"/>
+          <w:sz w:val="24"/>
+          <w:szCs w:val="24"/>
+        </w:rPr>
+        <w:t>Redux</w:t>
+      </w:r>
+      <w:proofErr w:type="spellEnd"/>
+      <w:r>
+        <w:rPr>
+          <w:rFonts w:ascii="Times New Roman" w:hAnsi="Times New Roman" w:cs="Times New Roman"/>
+          <w:sz w:val="24"/>
+          <w:szCs w:val="24"/>
+        </w:rPr>
+        <w:t xml:space="preserve"> y </w:t>
+      </w:r>
+      <w:proofErr w:type="spellStart"/>
+      <w:r>
+        <w:rPr>
+          <w:rFonts w:ascii="Times New Roman" w:hAnsi="Times New Roman" w:cs="Times New Roman"/>
+          <w:sz w:val="24"/>
+          <w:szCs w:val="24"/>
+        </w:rPr>
+        <w:t>Thunk</w:t>
+      </w:r>
+      <w:proofErr w:type="spellEnd"/>
+      <w:r>
+        <w:rPr>
+          <w:rFonts w:ascii="Times New Roman" w:hAnsi="Times New Roman" w:cs="Times New Roman"/>
+          <w:sz w:val="24"/>
+          <w:szCs w:val="24"/>
+        </w:rPr>
+        <w:t xml:space="preserve"> en la aplicación</w:t>
       </w:r>
     </w:p>
     <w:p>
@@ -4278,6 +5131,687 @@
           <w:szCs w:val="24"/>
         </w:rPr>
         <w:t>relativos a cada bloque del diagrama.</w:t>
+      </w:r>
+    </w:p>
+    <w:p>
+      <w:pPr>
+        <w:rPr>
+          <w:rFonts w:ascii="Times New Roman" w:hAnsi="Times New Roman" w:cs="Times New Roman"/>
+          <w:sz w:val="24"/>
+          <w:szCs w:val="24"/>
+        </w:rPr>
+      </w:pPr>
+      <w:r>
+        <w:rPr>
+          <w:rFonts w:ascii="Times New Roman" w:hAnsi="Times New Roman" w:cs="Times New Roman"/>
+          <w:sz w:val="24"/>
+          <w:szCs w:val="24"/>
+        </w:rPr>
+        <w:br w:type="page"/>
+      </w:r>
+    </w:p>
+    <w:p>
+      <w:pPr>
+        <w:jc w:val="both"/>
+        <w:rPr>
+          <w:rFonts w:ascii="Times New Roman" w:hAnsi="Times New Roman" w:cs="Times New Roman"/>
+          <w:sz w:val="32"/>
+          <w:szCs w:val="32"/>
+        </w:rPr>
+      </w:pPr>
+      <w:r>
+        <w:rPr>
+          <w:rFonts w:ascii="Times New Roman" w:hAnsi="Times New Roman" w:cs="Times New Roman"/>
+          <w:sz w:val="32"/>
+          <w:szCs w:val="32"/>
+        </w:rPr>
+        <w:lastRenderedPageBreak/>
+        <w:t xml:space="preserve">Ejercicio </w:t>
+      </w:r>
+      <w:r>
+        <w:rPr>
+          <w:rFonts w:ascii="Times New Roman" w:hAnsi="Times New Roman" w:cs="Times New Roman"/>
+          <w:sz w:val="32"/>
+          <w:szCs w:val="32"/>
+        </w:rPr>
+        <w:t>10</w:t>
+      </w:r>
+      <w:r>
+        <w:rPr>
+          <w:rFonts w:ascii="Times New Roman" w:hAnsi="Times New Roman" w:cs="Times New Roman"/>
+          <w:sz w:val="32"/>
+          <w:szCs w:val="32"/>
+        </w:rPr>
+        <w:t xml:space="preserve">: </w:t>
+      </w:r>
+      <w:proofErr w:type="spellStart"/>
+      <w:r>
+        <w:rPr>
+          <w:rFonts w:ascii="Times New Roman" w:hAnsi="Times New Roman" w:cs="Times New Roman"/>
+          <w:sz w:val="32"/>
+          <w:szCs w:val="32"/>
+        </w:rPr>
+        <w:t>Activity</w:t>
+      </w:r>
+      <w:proofErr w:type="spellEnd"/>
+      <w:r>
+        <w:rPr>
+          <w:rFonts w:ascii="Times New Roman" w:hAnsi="Times New Roman" w:cs="Times New Roman"/>
+          <w:sz w:val="32"/>
+          <w:szCs w:val="32"/>
+        </w:rPr>
+        <w:t xml:space="preserve"> </w:t>
+      </w:r>
+      <w:proofErr w:type="spellStart"/>
+      <w:r>
+        <w:rPr>
+          <w:rFonts w:ascii="Times New Roman" w:hAnsi="Times New Roman" w:cs="Times New Roman"/>
+          <w:sz w:val="32"/>
+          <w:szCs w:val="32"/>
+        </w:rPr>
+        <w:t>Indicator</w:t>
+      </w:r>
+      <w:proofErr w:type="spellEnd"/>
+      <w:r>
+        <w:rPr>
+          <w:rFonts w:ascii="Times New Roman" w:hAnsi="Times New Roman" w:cs="Times New Roman"/>
+          <w:sz w:val="32"/>
+          <w:szCs w:val="32"/>
+        </w:rPr>
+        <w:t xml:space="preserve"> y </w:t>
+      </w:r>
+      <w:proofErr w:type="spellStart"/>
+      <w:r>
+        <w:rPr>
+          <w:rFonts w:ascii="Times New Roman" w:hAnsi="Times New Roman" w:cs="Times New Roman"/>
+          <w:sz w:val="32"/>
+          <w:szCs w:val="32"/>
+        </w:rPr>
+        <w:t>addFavoritos</w:t>
+      </w:r>
+      <w:proofErr w:type="spellEnd"/>
+    </w:p>
+    <w:p>
+      <w:pPr>
+        <w:jc w:val="both"/>
+        <w:rPr>
+          <w:rFonts w:ascii="Times New Roman" w:hAnsi="Times New Roman" w:cs="Times New Roman"/>
+          <w:sz w:val="24"/>
+          <w:szCs w:val="24"/>
+        </w:rPr>
+      </w:pPr>
+    </w:p>
+    <w:p>
+      <w:pPr>
+        <w:jc w:val="both"/>
+        <w:rPr>
+          <w:rFonts w:ascii="Times New Roman" w:hAnsi="Times New Roman" w:cs="Times New Roman"/>
+          <w:sz w:val="24"/>
+          <w:szCs w:val="24"/>
+        </w:rPr>
+      </w:pPr>
+      <w:r>
+        <w:rPr>
+          <w:rFonts w:ascii="Times New Roman" w:hAnsi="Times New Roman" w:cs="Times New Roman"/>
+          <w:sz w:val="24"/>
+          <w:szCs w:val="24"/>
+        </w:rPr>
+        <w:t>Tiempo invertido en el ejercicio: 1 h</w:t>
+      </w:r>
+    </w:p>
+    <w:p>
+      <w:pPr>
+        <w:jc w:val="both"/>
+        <w:rPr>
+          <w:rFonts w:ascii="Times New Roman" w:hAnsi="Times New Roman" w:cs="Times New Roman"/>
+          <w:sz w:val="24"/>
+          <w:szCs w:val="24"/>
+        </w:rPr>
+      </w:pPr>
+      <w:r>
+        <w:rPr>
+          <w:rFonts w:ascii="Times New Roman" w:hAnsi="Times New Roman" w:cs="Times New Roman"/>
+          <w:sz w:val="24"/>
+          <w:szCs w:val="24"/>
+        </w:rPr>
+        <w:t>Pasos realizados:</w:t>
+      </w:r>
+    </w:p>
+    <w:p>
+      <w:pPr>
+        <w:pStyle w:val="Prrafodelista"/>
+        <w:numPr>
+          <w:ilvl w:val="0"/>
+          <w:numId w:val="1"/>
+        </w:numPr>
+        <w:jc w:val="both"/>
+        <w:rPr>
+          <w:rFonts w:ascii="Times New Roman" w:hAnsi="Times New Roman" w:cs="Times New Roman"/>
+          <w:sz w:val="24"/>
+          <w:szCs w:val="24"/>
+        </w:rPr>
+      </w:pPr>
+      <w:r>
+        <w:rPr>
+          <w:rFonts w:ascii="Times New Roman" w:hAnsi="Times New Roman" w:cs="Times New Roman"/>
+          <w:sz w:val="24"/>
+          <w:szCs w:val="24"/>
+        </w:rPr>
+        <w:t xml:space="preserve">Se ha creado un nuevo componente de tipo </w:t>
+      </w:r>
+      <w:proofErr w:type="spellStart"/>
+      <w:r>
+        <w:rPr>
+          <w:rFonts w:ascii="Times New Roman" w:hAnsi="Times New Roman" w:cs="Times New Roman"/>
+          <w:i/>
+          <w:iCs/>
+          <w:sz w:val="24"/>
+          <w:szCs w:val="24"/>
+        </w:rPr>
+        <w:t>ActivityIndicator</w:t>
+      </w:r>
+      <w:proofErr w:type="spellEnd"/>
+    </w:p>
+    <w:p>
+      <w:pPr>
+        <w:pStyle w:val="Prrafodelista"/>
+        <w:numPr>
+          <w:ilvl w:val="0"/>
+          <w:numId w:val="1"/>
+        </w:numPr>
+        <w:jc w:val="both"/>
+        <w:rPr>
+          <w:rFonts w:ascii="Times New Roman" w:hAnsi="Times New Roman" w:cs="Times New Roman"/>
+          <w:sz w:val="24"/>
+          <w:szCs w:val="24"/>
+        </w:rPr>
+      </w:pPr>
+      <w:r>
+        <w:rPr>
+          <w:rFonts w:ascii="Times New Roman" w:hAnsi="Times New Roman" w:cs="Times New Roman"/>
+          <w:sz w:val="24"/>
+          <w:szCs w:val="24"/>
+        </w:rPr>
+        <w:t xml:space="preserve">Se ha modificado el renderizado de los componentes </w:t>
+      </w:r>
+      <w:proofErr w:type="spellStart"/>
+      <w:r>
+        <w:rPr>
+          <w:rFonts w:ascii="Times New Roman" w:hAnsi="Times New Roman" w:cs="Times New Roman"/>
+          <w:i/>
+          <w:iCs/>
+          <w:sz w:val="24"/>
+          <w:szCs w:val="24"/>
+        </w:rPr>
+        <w:t>CalendarioComponent</w:t>
+      </w:r>
+      <w:proofErr w:type="spellEnd"/>
+      <w:r>
+        <w:rPr>
+          <w:rFonts w:ascii="Times New Roman" w:hAnsi="Times New Roman" w:cs="Times New Roman"/>
+          <w:sz w:val="24"/>
+          <w:szCs w:val="24"/>
+        </w:rPr>
+        <w:t xml:space="preserve">, </w:t>
+      </w:r>
+      <w:proofErr w:type="spellStart"/>
+      <w:r>
+        <w:rPr>
+          <w:rFonts w:ascii="Times New Roman" w:hAnsi="Times New Roman" w:cs="Times New Roman"/>
+          <w:i/>
+          <w:iCs/>
+          <w:sz w:val="24"/>
+          <w:szCs w:val="24"/>
+        </w:rPr>
+        <w:t>HomeComponent</w:t>
+      </w:r>
+      <w:proofErr w:type="spellEnd"/>
+      <w:r>
+        <w:rPr>
+          <w:rFonts w:ascii="Times New Roman" w:hAnsi="Times New Roman" w:cs="Times New Roman"/>
+          <w:sz w:val="24"/>
+          <w:szCs w:val="24"/>
+        </w:rPr>
+        <w:t xml:space="preserve"> y </w:t>
+      </w:r>
+      <w:proofErr w:type="spellStart"/>
+      <w:r>
+        <w:rPr>
+          <w:rFonts w:ascii="Times New Roman" w:hAnsi="Times New Roman" w:cs="Times New Roman"/>
+          <w:i/>
+          <w:iCs/>
+          <w:sz w:val="24"/>
+          <w:szCs w:val="24"/>
+        </w:rPr>
+        <w:t>QuienesSomosComponent</w:t>
+      </w:r>
+      <w:proofErr w:type="spellEnd"/>
+      <w:r>
+        <w:rPr>
+          <w:rFonts w:ascii="Times New Roman" w:hAnsi="Times New Roman" w:cs="Times New Roman"/>
+          <w:sz w:val="24"/>
+          <w:szCs w:val="24"/>
+        </w:rPr>
+        <w:t xml:space="preserve">, mostrando el componente </w:t>
+      </w:r>
+      <w:proofErr w:type="spellStart"/>
+      <w:r>
+        <w:rPr>
+          <w:rFonts w:ascii="Times New Roman" w:hAnsi="Times New Roman" w:cs="Times New Roman"/>
+          <w:i/>
+          <w:iCs/>
+          <w:sz w:val="24"/>
+          <w:szCs w:val="24"/>
+        </w:rPr>
+        <w:t>ActivityIndicatorComponent</w:t>
+      </w:r>
+      <w:proofErr w:type="spellEnd"/>
+      <w:r>
+        <w:rPr>
+          <w:rFonts w:ascii="Times New Roman" w:hAnsi="Times New Roman" w:cs="Times New Roman"/>
+          <w:sz w:val="24"/>
+          <w:szCs w:val="24"/>
+        </w:rPr>
+        <w:t xml:space="preserve"> cuando los datos se estén cargando, mostrando el mensaje de error si se produjera un error y mostrando la información correspondiente en caso de haberse cargado todo bien</w:t>
+      </w:r>
+    </w:p>
+    <w:p>
+      <w:pPr>
+        <w:pStyle w:val="Prrafodelista"/>
+        <w:numPr>
+          <w:ilvl w:val="0"/>
+          <w:numId w:val="1"/>
+        </w:numPr>
+        <w:jc w:val="both"/>
+        <w:rPr>
+          <w:rFonts w:ascii="Times New Roman" w:hAnsi="Times New Roman" w:cs="Times New Roman"/>
+          <w:sz w:val="24"/>
+          <w:szCs w:val="24"/>
+        </w:rPr>
+      </w:pPr>
+      <w:r>
+        <w:rPr>
+          <w:rFonts w:ascii="Times New Roman" w:hAnsi="Times New Roman" w:cs="Times New Roman"/>
+          <w:sz w:val="24"/>
+          <w:szCs w:val="24"/>
+        </w:rPr>
+        <w:t xml:space="preserve">Se ha creado un nuevo par de acciones, </w:t>
+      </w:r>
+      <w:r>
+        <w:rPr>
+          <w:rFonts w:ascii="Times New Roman" w:hAnsi="Times New Roman" w:cs="Times New Roman"/>
+          <w:i/>
+          <w:iCs/>
+          <w:sz w:val="24"/>
+          <w:szCs w:val="24"/>
+        </w:rPr>
+        <w:t>ADD_FAVORITO</w:t>
+      </w:r>
+      <w:r>
+        <w:rPr>
+          <w:rFonts w:ascii="Times New Roman" w:hAnsi="Times New Roman" w:cs="Times New Roman"/>
+          <w:sz w:val="24"/>
+          <w:szCs w:val="24"/>
+        </w:rPr>
+        <w:t xml:space="preserve"> y </w:t>
+      </w:r>
+      <w:r>
+        <w:rPr>
+          <w:rFonts w:ascii="Times New Roman" w:hAnsi="Times New Roman" w:cs="Times New Roman"/>
+          <w:i/>
+          <w:iCs/>
+          <w:sz w:val="24"/>
+          <w:szCs w:val="24"/>
+        </w:rPr>
+        <w:t>POST_FAVORITO</w:t>
+      </w:r>
+    </w:p>
+    <w:p>
+      <w:pPr>
+        <w:pStyle w:val="Prrafodelista"/>
+        <w:numPr>
+          <w:ilvl w:val="0"/>
+          <w:numId w:val="1"/>
+        </w:numPr>
+        <w:jc w:val="both"/>
+        <w:rPr>
+          <w:rFonts w:ascii="Times New Roman" w:hAnsi="Times New Roman" w:cs="Times New Roman"/>
+          <w:sz w:val="24"/>
+          <w:szCs w:val="24"/>
+        </w:rPr>
+      </w:pPr>
+      <w:r>
+        <w:rPr>
+          <w:rFonts w:ascii="Times New Roman" w:hAnsi="Times New Roman" w:cs="Times New Roman"/>
+          <w:sz w:val="24"/>
+          <w:szCs w:val="24"/>
+        </w:rPr>
+        <w:t xml:space="preserve">Se ha creado un nuevo </w:t>
+      </w:r>
+      <w:proofErr w:type="spellStart"/>
+      <w:r>
+        <w:rPr>
+          <w:rFonts w:ascii="Times New Roman" w:hAnsi="Times New Roman" w:cs="Times New Roman"/>
+          <w:i/>
+          <w:iCs/>
+          <w:sz w:val="24"/>
+          <w:szCs w:val="24"/>
+        </w:rPr>
+        <w:t>reducer</w:t>
+      </w:r>
+      <w:proofErr w:type="spellEnd"/>
+      <w:r>
+        <w:rPr>
+          <w:rFonts w:ascii="Times New Roman" w:hAnsi="Times New Roman" w:cs="Times New Roman"/>
+          <w:sz w:val="24"/>
+          <w:szCs w:val="24"/>
+        </w:rPr>
+        <w:t xml:space="preserve">, </w:t>
+      </w:r>
+      <w:r>
+        <w:rPr>
+          <w:rFonts w:ascii="Times New Roman" w:hAnsi="Times New Roman" w:cs="Times New Roman"/>
+          <w:i/>
+          <w:iCs/>
+          <w:sz w:val="24"/>
+          <w:szCs w:val="24"/>
+        </w:rPr>
+        <w:t>favoritos</w:t>
+      </w:r>
+    </w:p>
+    <w:p>
+      <w:pPr>
+        <w:pStyle w:val="Prrafodelista"/>
+        <w:numPr>
+          <w:ilvl w:val="0"/>
+          <w:numId w:val="1"/>
+        </w:numPr>
+        <w:jc w:val="both"/>
+        <w:rPr>
+          <w:rFonts w:ascii="Times New Roman" w:hAnsi="Times New Roman" w:cs="Times New Roman"/>
+          <w:sz w:val="24"/>
+          <w:szCs w:val="24"/>
+        </w:rPr>
+      </w:pPr>
+      <w:r>
+        <w:rPr>
+          <w:rFonts w:ascii="Times New Roman" w:hAnsi="Times New Roman" w:cs="Times New Roman"/>
+          <w:sz w:val="24"/>
+          <w:szCs w:val="24"/>
+        </w:rPr>
+        <w:t xml:space="preserve">Se han creado los </w:t>
+      </w:r>
+      <w:proofErr w:type="spellStart"/>
+      <w:r>
+        <w:rPr>
+          <w:rFonts w:ascii="Times New Roman" w:hAnsi="Times New Roman" w:cs="Times New Roman"/>
+          <w:i/>
+          <w:iCs/>
+          <w:sz w:val="24"/>
+          <w:szCs w:val="24"/>
+        </w:rPr>
+        <w:t>ActionCreators</w:t>
+      </w:r>
+      <w:proofErr w:type="spellEnd"/>
+      <w:r>
+        <w:rPr>
+          <w:rFonts w:ascii="Times New Roman" w:hAnsi="Times New Roman" w:cs="Times New Roman"/>
+          <w:sz w:val="24"/>
+          <w:szCs w:val="24"/>
+        </w:rPr>
+        <w:t xml:space="preserve"> </w:t>
+      </w:r>
+      <w:proofErr w:type="spellStart"/>
+      <w:r>
+        <w:rPr>
+          <w:rFonts w:ascii="Times New Roman" w:hAnsi="Times New Roman" w:cs="Times New Roman"/>
+          <w:i/>
+          <w:iCs/>
+          <w:sz w:val="24"/>
+          <w:szCs w:val="24"/>
+        </w:rPr>
+        <w:t>addFavorito</w:t>
+      </w:r>
+      <w:proofErr w:type="spellEnd"/>
+      <w:r>
+        <w:rPr>
+          <w:rFonts w:ascii="Times New Roman" w:hAnsi="Times New Roman" w:cs="Times New Roman"/>
+          <w:sz w:val="24"/>
+          <w:szCs w:val="24"/>
+        </w:rPr>
+        <w:t xml:space="preserve"> y </w:t>
+      </w:r>
+      <w:proofErr w:type="spellStart"/>
+      <w:r>
+        <w:rPr>
+          <w:rFonts w:ascii="Times New Roman" w:hAnsi="Times New Roman" w:cs="Times New Roman"/>
+          <w:i/>
+          <w:iCs/>
+          <w:sz w:val="24"/>
+          <w:szCs w:val="24"/>
+        </w:rPr>
+        <w:t>postFavorito</w:t>
+      </w:r>
+      <w:proofErr w:type="spellEnd"/>
+    </w:p>
+    <w:p>
+      <w:pPr>
+        <w:pStyle w:val="Prrafodelista"/>
+        <w:numPr>
+          <w:ilvl w:val="0"/>
+          <w:numId w:val="1"/>
+        </w:numPr>
+        <w:jc w:val="both"/>
+        <w:rPr>
+          <w:rFonts w:ascii="Times New Roman" w:hAnsi="Times New Roman" w:cs="Times New Roman"/>
+          <w:sz w:val="24"/>
+          <w:szCs w:val="24"/>
+        </w:rPr>
+      </w:pPr>
+      <w:r>
+        <w:rPr>
+          <w:rFonts w:ascii="Times New Roman" w:hAnsi="Times New Roman" w:cs="Times New Roman"/>
+          <w:sz w:val="24"/>
+          <w:szCs w:val="24"/>
+        </w:rPr>
+        <w:t xml:space="preserve">Se ha actualizado </w:t>
+      </w:r>
+      <w:proofErr w:type="spellStart"/>
+      <w:r>
+        <w:rPr>
+          <w:rFonts w:ascii="Times New Roman" w:hAnsi="Times New Roman" w:cs="Times New Roman"/>
+          <w:i/>
+          <w:iCs/>
+          <w:sz w:val="24"/>
+          <w:szCs w:val="24"/>
+        </w:rPr>
+        <w:t>DetalleExcursionComponent</w:t>
+      </w:r>
+      <w:proofErr w:type="spellEnd"/>
+      <w:r>
+        <w:rPr>
+          <w:rFonts w:ascii="Times New Roman" w:hAnsi="Times New Roman" w:cs="Times New Roman"/>
+          <w:sz w:val="24"/>
+          <w:szCs w:val="24"/>
+        </w:rPr>
+        <w:t xml:space="preserve"> para operar con la variable </w:t>
+      </w:r>
+      <w:r>
+        <w:rPr>
+          <w:rFonts w:ascii="Times New Roman" w:hAnsi="Times New Roman" w:cs="Times New Roman"/>
+          <w:i/>
+          <w:iCs/>
+          <w:sz w:val="24"/>
+          <w:szCs w:val="24"/>
+        </w:rPr>
+        <w:t>favoritos</w:t>
+      </w:r>
+      <w:r>
+        <w:rPr>
+          <w:rFonts w:ascii="Times New Roman" w:hAnsi="Times New Roman" w:cs="Times New Roman"/>
+          <w:sz w:val="24"/>
+          <w:szCs w:val="24"/>
+        </w:rPr>
+        <w:t xml:space="preserve"> del estado centralizado, no el propio del componente</w:t>
+      </w:r>
+    </w:p>
+    <w:p>
+      <w:pPr>
+        <w:pStyle w:val="Prrafodelista"/>
+        <w:numPr>
+          <w:ilvl w:val="0"/>
+          <w:numId w:val="1"/>
+        </w:numPr>
+        <w:jc w:val="both"/>
+        <w:rPr>
+          <w:rFonts w:ascii="Times New Roman" w:hAnsi="Times New Roman" w:cs="Times New Roman"/>
+          <w:sz w:val="24"/>
+          <w:szCs w:val="24"/>
+        </w:rPr>
+      </w:pPr>
+      <w:r>
+        <w:rPr>
+          <w:rFonts w:ascii="Times New Roman" w:hAnsi="Times New Roman" w:cs="Times New Roman"/>
+          <w:sz w:val="24"/>
+          <w:szCs w:val="24"/>
+        </w:rPr>
+        <w:t xml:space="preserve">Se ha actualizado </w:t>
+      </w:r>
+      <w:proofErr w:type="spellStart"/>
+      <w:r>
+        <w:rPr>
+          <w:rFonts w:ascii="Times New Roman" w:hAnsi="Times New Roman" w:cs="Times New Roman"/>
+          <w:i/>
+          <w:iCs/>
+          <w:sz w:val="24"/>
+          <w:szCs w:val="24"/>
+        </w:rPr>
+        <w:t>configureStore</w:t>
+      </w:r>
+      <w:proofErr w:type="spellEnd"/>
+      <w:r>
+        <w:rPr>
+          <w:rFonts w:ascii="Times New Roman" w:hAnsi="Times New Roman" w:cs="Times New Roman"/>
+          <w:sz w:val="24"/>
+          <w:szCs w:val="24"/>
+        </w:rPr>
+        <w:t xml:space="preserve"> para incluir el nuevo </w:t>
+      </w:r>
+      <w:proofErr w:type="spellStart"/>
+      <w:r>
+        <w:rPr>
+          <w:rFonts w:ascii="Times New Roman" w:hAnsi="Times New Roman" w:cs="Times New Roman"/>
+          <w:i/>
+          <w:iCs/>
+          <w:sz w:val="24"/>
+          <w:szCs w:val="24"/>
+        </w:rPr>
+        <w:t>reducer</w:t>
+      </w:r>
+      <w:proofErr w:type="spellEnd"/>
+    </w:p>
+    <w:p>
+      <w:pPr>
+        <w:jc w:val="both"/>
+        <w:rPr>
+          <w:rFonts w:ascii="Times New Roman" w:hAnsi="Times New Roman" w:cs="Times New Roman"/>
+          <w:sz w:val="24"/>
+          <w:szCs w:val="24"/>
+        </w:rPr>
+      </w:pPr>
+      <w:r>
+        <w:rPr>
+          <w:rFonts w:ascii="Times New Roman" w:hAnsi="Times New Roman" w:cs="Times New Roman"/>
+          <w:sz w:val="24"/>
+          <w:szCs w:val="24"/>
+        </w:rPr>
+        <w:t>Notas importantes:</w:t>
+      </w:r>
+    </w:p>
+    <w:p>
+      <w:pPr>
+        <w:pStyle w:val="Prrafodelista"/>
+        <w:numPr>
+          <w:ilvl w:val="0"/>
+          <w:numId w:val="1"/>
+        </w:numPr>
+        <w:jc w:val="both"/>
+        <w:rPr>
+          <w:rFonts w:ascii="Times New Roman" w:hAnsi="Times New Roman" w:cs="Times New Roman"/>
+          <w:sz w:val="24"/>
+          <w:szCs w:val="24"/>
+        </w:rPr>
+      </w:pPr>
+      <w:r>
+        <w:rPr>
+          <w:rFonts w:ascii="Times New Roman" w:hAnsi="Times New Roman" w:cs="Times New Roman"/>
+          <w:sz w:val="24"/>
+          <w:szCs w:val="24"/>
+        </w:rPr>
+        <w:t xml:space="preserve">Se ha creado un nuevo </w:t>
+      </w:r>
+      <w:proofErr w:type="spellStart"/>
+      <w:r>
+        <w:rPr>
+          <w:rFonts w:ascii="Times New Roman" w:hAnsi="Times New Roman" w:cs="Times New Roman"/>
+          <w:i/>
+          <w:iCs/>
+          <w:sz w:val="24"/>
+          <w:szCs w:val="24"/>
+        </w:rPr>
+        <w:t>reducer</w:t>
+      </w:r>
+      <w:proofErr w:type="spellEnd"/>
+      <w:r>
+        <w:rPr>
+          <w:rFonts w:ascii="Times New Roman" w:hAnsi="Times New Roman" w:cs="Times New Roman"/>
+          <w:sz w:val="24"/>
+          <w:szCs w:val="24"/>
+        </w:rPr>
+        <w:t xml:space="preserve"> para tratar la información de las excursiones favoritas</w:t>
+      </w:r>
+    </w:p>
+    <w:p>
+      <w:pPr>
+        <w:pStyle w:val="Prrafodelista"/>
+        <w:numPr>
+          <w:ilvl w:val="0"/>
+          <w:numId w:val="1"/>
+        </w:numPr>
+        <w:jc w:val="both"/>
+        <w:rPr>
+          <w:rFonts w:ascii="Times New Roman" w:hAnsi="Times New Roman" w:cs="Times New Roman"/>
+          <w:sz w:val="24"/>
+          <w:szCs w:val="24"/>
+        </w:rPr>
+      </w:pPr>
+      <w:r>
+        <w:rPr>
+          <w:rFonts w:ascii="Times New Roman" w:hAnsi="Times New Roman" w:cs="Times New Roman"/>
+          <w:sz w:val="24"/>
+          <w:szCs w:val="24"/>
+        </w:rPr>
+        <w:t xml:space="preserve">Se pueden utilizar </w:t>
+      </w:r>
+      <w:proofErr w:type="spellStart"/>
+      <w:r>
+        <w:rPr>
+          <w:rFonts w:ascii="Times New Roman" w:hAnsi="Times New Roman" w:cs="Times New Roman"/>
+          <w:i/>
+          <w:iCs/>
+          <w:sz w:val="24"/>
+          <w:szCs w:val="24"/>
+        </w:rPr>
+        <w:t>ActivityIndicators</w:t>
+      </w:r>
+      <w:proofErr w:type="spellEnd"/>
+      <w:r>
+        <w:rPr>
+          <w:rFonts w:ascii="Times New Roman" w:hAnsi="Times New Roman" w:cs="Times New Roman"/>
+          <w:sz w:val="24"/>
+          <w:szCs w:val="24"/>
+        </w:rPr>
+        <w:t xml:space="preserve"> para mostrar elementos de carga de la aplicación</w:t>
       </w:r>
     </w:p>
     <w:sectPr>
@@ -5107,6 +6641,7 @@
   <w:style w:type="character" w:default="1" w:styleId="Fuentedeprrafopredeter">
     <w:name w:val="Default Paragraph Font"/>
     <w:uiPriority w:val="1"/>
+    <w:semiHidden/>
     <w:unhideWhenUsed/>
   </w:style>
   <w:style w:type="table" w:default="1" w:styleId="Tablanormal">

</xml_diff>